<commit_message>
updated user manual with White Rabbit regs
git-svn-id: http://svn.ohwr.org/fmc-tdc@178 85dfdc96-de2c-444c-878d-45b388be74a9
</commit_message>
<xml_diff>
--- a/doc/SPEC_FMC_TDC_manual.docx
+++ b/doc/SPEC_FMC_TDC_manual.docx
@@ -130,7 +130,6 @@
         <w:pStyle w:val="Title"/>
         <w:spacing w:before="240" w:after="240"/>
       </w:pPr>
-      <w:proofErr w:type="gramStart"/>
       <w:r>
         <w:rPr>
           <w:i/>
@@ -139,7 +138,6 @@
         </w:rPr>
         <w:t>Description of the register mapping and the establishment of basic communication.</w:t>
       </w:r>
-      <w:proofErr w:type="gramEnd"/>
     </w:p>
     <w:p>
       <w:pPr>
@@ -495,16 +493,8 @@
               <w:rPr>
                 <w:bCs/>
               </w:rPr>
-              <w:t>Circular buffer that keeps the last 128 pulses (256 rising and falling edges)</w:t>
-            </w:r>
-            <w:proofErr w:type="gramStart"/>
-            <w:r>
-              <w:rPr>
-                <w:bCs/>
-              </w:rPr>
-              <w:t>;</w:t>
-            </w:r>
-            <w:proofErr w:type="gramEnd"/>
+              <w:t>Circular buffer that keeps the last 128 pulses (256 rising and falling edges);</w:t>
+            </w:r>
             <w:r>
               <w:rPr>
                 <w:bCs/>
@@ -596,16 +586,8 @@
               <w:rPr>
                 <w:bCs/>
               </w:rPr>
-              <w:t xml:space="preserve">+/- 700 </w:t>
-            </w:r>
-            <w:proofErr w:type="spellStart"/>
-            <w:r>
-              <w:rPr>
-                <w:bCs/>
-              </w:rPr>
-              <w:t>ps</w:t>
-            </w:r>
-            <w:proofErr w:type="spellEnd"/>
+              <w:t>+/- 700 ps</w:t>
+            </w:r>
             <w:r>
               <w:rPr>
                 <w:bCs/>
@@ -633,13 +615,8 @@
             <w:pPr>
               <w:spacing w:after="100"/>
             </w:pPr>
-            <w:proofErr w:type="spellStart"/>
-            <w:r>
-              <w:t>Timebase</w:t>
-            </w:r>
-            <w:proofErr w:type="spellEnd"/>
-            <w:r>
-              <w:t xml:space="preserve"> accuracy</w:t>
+            <w:r>
+              <w:t>Timebase accuracy</w:t>
             </w:r>
           </w:p>
         </w:tc>
@@ -664,21 +641,7 @@
               <w:rPr>
                 <w:bCs/>
               </w:rPr>
-              <w:t xml:space="preserve">+/- 4 </w:t>
-            </w:r>
-            <w:proofErr w:type="spellStart"/>
-            <w:r>
-              <w:rPr>
-                <w:bCs/>
-              </w:rPr>
-              <w:t>ppm</w:t>
-            </w:r>
-            <w:proofErr w:type="spellEnd"/>
-            <w:r>
-              <w:rPr>
-                <w:bCs/>
-              </w:rPr>
-              <w:t xml:space="preserve"> from a local TCXO on </w:t>
+              <w:t xml:space="preserve">+/- 4 ppm from a local TCXO on </w:t>
             </w:r>
             <w:r>
               <w:rPr>
@@ -1254,15 +1217,7 @@
         <w:t xml:space="preserve">The TDC gateware is running in the Xilinx FPGA on the SPEC carrier. </w:t>
       </w:r>
       <w:r>
-        <w:t xml:space="preserve">The communication with the </w:t>
-      </w:r>
-      <w:proofErr w:type="spellStart"/>
-      <w:r>
-        <w:t>PCIe</w:t>
-      </w:r>
-      <w:proofErr w:type="spellEnd"/>
-      <w:r>
-        <w:t xml:space="preserve"> interface takes place through the GN4124-PCIe-bridge chip on the </w:t>
+        <w:t xml:space="preserve">The communication with the PCIe interface takes place through the GN4124-PCIe-bridge chip on the </w:t>
       </w:r>
       <w:r>
         <w:t xml:space="preserve">carrier </w:t>
@@ -1424,15 +1379,7 @@
         <w:t xml:space="preserve">gateware </w:t>
       </w:r>
       <w:r>
-        <w:t xml:space="preserve">is retrieving timestamps generated by the ACAM chip, it is adapting them to a comprehensive format and it is then making them available to the </w:t>
-      </w:r>
-      <w:proofErr w:type="spellStart"/>
-      <w:r>
-        <w:t>PCIe</w:t>
-      </w:r>
-      <w:proofErr w:type="spellEnd"/>
-      <w:r>
-        <w:t xml:space="preserve"> interface</w:t>
+        <w:t>is retrieving timestamps generated by the ACAM chip, it is adapting them to a comprehensive format and it is then making them available to the PCIe interface</w:t>
       </w:r>
       <w:r>
         <w:t xml:space="preserve"> </w:t>
@@ -1777,13 +1724,8 @@
               <w:cnfStyle w:val="000000000000"/>
             </w:pPr>
             <w:r>
-              <w:t xml:space="preserve">Fine time: the resolution is 81.03 </w:t>
-            </w:r>
-            <w:proofErr w:type="spellStart"/>
-            <w:r>
-              <w:t>ps</w:t>
-            </w:r>
-            <w:proofErr w:type="spellEnd"/>
+              <w:t>Fine time: the resolution is 81.03 ps</w:t>
+            </w:r>
           </w:p>
         </w:tc>
       </w:tr>
@@ -1812,15 +1754,7 @@
       </w:r>
       <w:bookmarkEnd w:id="3"/>
       <w:r>
-        <w:t>. Timestamp [</w:t>
-      </w:r>
-      <w:proofErr w:type="spellStart"/>
-      <w:r>
-        <w:t>ps</w:t>
-      </w:r>
-      <w:proofErr w:type="spellEnd"/>
-      <w:r>
-        <w:t>] = (Local UTC * 10</w:t>
+        <w:t>. Timestamp [ps] = (Local UTC * 10</w:t>
       </w:r>
       <w:r>
         <w:rPr>
@@ -1843,15 +1777,7 @@
     </w:p>
     <w:p>
       <w:r>
-        <w:t xml:space="preserve">As the structure indicates, each timestamp is referred to a UTC second. The coarse and fine times indicate with 81.03 </w:t>
-      </w:r>
-      <w:proofErr w:type="spellStart"/>
-      <w:r>
-        <w:t>ps</w:t>
-      </w:r>
-      <w:proofErr w:type="spellEnd"/>
-      <w:r>
-        <w:t xml:space="preserve"> resolution the amount of time passed after the last UTC second.</w:t>
+        <w:t>As the structure indicates, each timestamp is referred to a UTC second. The coarse and fine times indicate with 81.03 ps resolution the amount of time passed after the last UTC second.</w:t>
       </w:r>
     </w:p>
     <w:p>
@@ -2533,15 +2459,7 @@
         <w:t>SDB meta-information records are used</w:t>
       </w:r>
       <w:r>
-        <w:t>: integration, repo-</w:t>
-      </w:r>
-      <w:proofErr w:type="spellStart"/>
-      <w:r>
-        <w:t>url</w:t>
-      </w:r>
-      <w:proofErr w:type="spellEnd"/>
-      <w:r>
-        <w:t>, synthesis tool</w:t>
+        <w:t>: integration, repo-url, synthesis tool</w:t>
       </w:r>
       <w:r>
         <w:t>.</w:t>
@@ -2985,25 +2903,7 @@
                 <w:color w:val="1F497D" w:themeColor="text2"/>
                 <w:lang w:val="fr-FR"/>
               </w:rPr>
-              <w:t>Carrier type </w:t>
-            </w:r>
-            <w:proofErr w:type="gramStart"/>
-            <w:r>
-              <w:rPr>
-                <w:rFonts w:ascii="Calibri" w:eastAsia="Times New Roman" w:hAnsi="Calibri" w:cs="Times New Roman"/>
-                <w:color w:val="1F497D" w:themeColor="text2"/>
-                <w:lang w:val="fr-FR"/>
-              </w:rPr>
-              <w:t>:  0x1</w:t>
-            </w:r>
-            <w:proofErr w:type="gramEnd"/>
-            <w:r>
-              <w:rPr>
-                <w:rFonts w:ascii="Calibri" w:eastAsia="Times New Roman" w:hAnsi="Calibri" w:cs="Times New Roman"/>
-                <w:color w:val="1F497D" w:themeColor="text2"/>
-                <w:lang w:val="fr-FR"/>
-              </w:rPr>
-              <w:t xml:space="preserve"> = SPEC</w:t>
+              <w:t>Carrier type :  0x1 = SPEC</w:t>
             </w:r>
           </w:p>
           <w:p>
@@ -4016,19 +3916,8 @@
                 <w:sz w:val="20"/>
                 <w:szCs w:val="20"/>
               </w:rPr>
-              <w:t xml:space="preserve">VIC Control </w:t>
-            </w:r>
-            <w:proofErr w:type="spellStart"/>
-            <w:r>
-              <w:rPr>
-                <w:rFonts w:ascii="Calibri" w:eastAsia="Times New Roman" w:hAnsi="Calibri" w:cs="Times New Roman"/>
-                <w:b w:val="0"/>
-                <w:sz w:val="20"/>
-                <w:szCs w:val="20"/>
-              </w:rPr>
-              <w:t>reg</w:t>
-            </w:r>
-            <w:proofErr w:type="spellEnd"/>
+              <w:t>VIC Control reg</w:t>
+            </w:r>
           </w:p>
         </w:tc>
         <w:tc>
@@ -4546,20 +4435,7 @@
                 <w:rFonts w:ascii="Calibri" w:eastAsia="Times New Roman" w:hAnsi="Calibri" w:cs="Times New Roman"/>
               </w:rPr>
               <w:noBreakHyphen/>
-            </w:r>
-            <w:proofErr w:type="spellStart"/>
-            <w:r>
-              <w:rPr>
-                <w:rFonts w:ascii="Calibri" w:eastAsia="Times New Roman" w:hAnsi="Calibri" w:cs="Times New Roman"/>
-              </w:rPr>
-              <w:t>clock</w:t>
-            </w:r>
-            <w:proofErr w:type="spellEnd"/>
-            <w:r>
-              <w:rPr>
-                <w:rFonts w:ascii="Calibri" w:eastAsia="Times New Roman" w:hAnsi="Calibri" w:cs="Times New Roman"/>
-              </w:rPr>
-              <w:t>-cycles at each write to EOIR.</w:t>
+              <w:t>clock-cycles at each write to EOIR.</w:t>
             </w:r>
           </w:p>
           <w:p>
@@ -4753,16 +4629,8 @@
               <w:rPr>
                 <w:rFonts w:ascii="Calibri" w:eastAsia="Times New Roman" w:hAnsi="Calibri" w:cs="Times New Roman"/>
               </w:rPr>
-              <w:t xml:space="preserve">Length of the delay between write to EOIR and re-assertion of </w:t>
-            </w:r>
-            <w:proofErr w:type="spellStart"/>
-            <w:r>
-              <w:rPr>
-                <w:rFonts w:ascii="Calibri" w:eastAsia="Times New Roman" w:hAnsi="Calibri" w:cs="Times New Roman"/>
-              </w:rPr>
-              <w:t>irq_master_o</w:t>
-            </w:r>
-            <w:proofErr w:type="spellEnd"/>
+              <w:t>Length of the delay between write to EOIR and re-assertion of irq_master_o</w:t>
+            </w:r>
           </w:p>
         </w:tc>
         <w:tc>
@@ -4837,19 +4705,8 @@
                 <w:sz w:val="20"/>
                 <w:szCs w:val="20"/>
               </w:rPr>
-              <w:t xml:space="preserve">Raw </w:t>
-            </w:r>
-            <w:proofErr w:type="spellStart"/>
-            <w:r>
-              <w:rPr>
-                <w:rFonts w:ascii="Calibri" w:eastAsia="Times New Roman" w:hAnsi="Calibri" w:cs="Times New Roman"/>
-                <w:b w:val="0"/>
-                <w:sz w:val="20"/>
-                <w:szCs w:val="20"/>
-              </w:rPr>
-              <w:t>Irq</w:t>
-            </w:r>
-            <w:proofErr w:type="spellEnd"/>
+              <w:t>Raw Irq</w:t>
+            </w:r>
             <w:r>
               <w:rPr>
                 <w:rFonts w:ascii="Calibri" w:eastAsia="Times New Roman" w:hAnsi="Calibri" w:cs="Times New Roman"/>
@@ -5168,7 +5025,6 @@
                 <w:b w:val="0"/>
               </w:rPr>
             </w:pPr>
-            <w:proofErr w:type="spellStart"/>
             <w:r>
               <w:rPr>
                 <w:rFonts w:ascii="Calibri" w:eastAsia="Times New Roman" w:hAnsi="Calibri" w:cs="Times New Roman"/>
@@ -5178,7 +5034,6 @@
               </w:rPr>
               <w:t>Irq</w:t>
             </w:r>
-            <w:proofErr w:type="spellEnd"/>
             <w:r>
               <w:rPr>
                 <w:rFonts w:ascii="Calibri" w:eastAsia="Times New Roman" w:hAnsi="Calibri" w:cs="Times New Roman"/>
@@ -5195,19 +5050,8 @@
                 <w:sz w:val="20"/>
                 <w:szCs w:val="20"/>
               </w:rPr>
-              <w:t xml:space="preserve"> </w:t>
-            </w:r>
-            <w:proofErr w:type="spellStart"/>
-            <w:r>
-              <w:rPr>
-                <w:rFonts w:ascii="Calibri" w:eastAsia="Times New Roman" w:hAnsi="Calibri" w:cs="Times New Roman"/>
-                <w:b w:val="0"/>
-                <w:sz w:val="20"/>
-                <w:szCs w:val="20"/>
-              </w:rPr>
-              <w:t>Reg</w:t>
-            </w:r>
-            <w:proofErr w:type="spellEnd"/>
+              <w:t xml:space="preserve"> Reg</w:t>
+            </w:r>
           </w:p>
         </w:tc>
         <w:tc>
@@ -5531,7 +5375,6 @@
                 <w:szCs w:val="20"/>
               </w:rPr>
             </w:pPr>
-            <w:proofErr w:type="spellStart"/>
             <w:r>
               <w:rPr>
                 <w:rFonts w:ascii="Calibri" w:eastAsia="Times New Roman" w:hAnsi="Calibri" w:cs="Times New Roman"/>
@@ -5541,7 +5384,6 @@
               </w:rPr>
               <w:t>Irq</w:t>
             </w:r>
-            <w:proofErr w:type="spellEnd"/>
             <w:r>
               <w:rPr>
                 <w:rFonts w:ascii="Calibri" w:eastAsia="Times New Roman" w:hAnsi="Calibri" w:cs="Times New Roman"/>
@@ -5558,19 +5400,8 @@
                 <w:sz w:val="20"/>
                 <w:szCs w:val="20"/>
               </w:rPr>
-              <w:t xml:space="preserve"> </w:t>
-            </w:r>
-            <w:proofErr w:type="spellStart"/>
-            <w:r>
-              <w:rPr>
-                <w:rFonts w:ascii="Calibri" w:eastAsia="Times New Roman" w:hAnsi="Calibri" w:cs="Times New Roman"/>
-                <w:b w:val="0"/>
-                <w:sz w:val="20"/>
-                <w:szCs w:val="20"/>
-              </w:rPr>
-              <w:t>Reg</w:t>
-            </w:r>
-            <w:proofErr w:type="spellEnd"/>
+              <w:t xml:space="preserve"> Reg</w:t>
+            </w:r>
           </w:p>
         </w:tc>
         <w:tc>
@@ -5895,7 +5726,6 @@
                 <w:szCs w:val="20"/>
               </w:rPr>
             </w:pPr>
-            <w:proofErr w:type="spellStart"/>
             <w:r>
               <w:rPr>
                 <w:rFonts w:ascii="Calibri" w:eastAsia="Times New Roman" w:hAnsi="Calibri" w:cs="Times New Roman"/>
@@ -5905,7 +5735,6 @@
               </w:rPr>
               <w:t>Irq</w:t>
             </w:r>
-            <w:proofErr w:type="spellEnd"/>
             <w:r>
               <w:rPr>
                 <w:rFonts w:ascii="Calibri" w:eastAsia="Times New Roman" w:hAnsi="Calibri" w:cs="Times New Roman"/>
@@ -6237,19 +6066,8 @@
                 <w:sz w:val="20"/>
                 <w:szCs w:val="20"/>
               </w:rPr>
-              <w:t xml:space="preserve"> </w:t>
-            </w:r>
-            <w:proofErr w:type="spellStart"/>
-            <w:r>
-              <w:rPr>
-                <w:rFonts w:ascii="Calibri" w:eastAsia="Times New Roman" w:hAnsi="Calibri" w:cs="Times New Roman"/>
-                <w:b w:val="0"/>
-                <w:sz w:val="20"/>
-                <w:szCs w:val="20"/>
-              </w:rPr>
-              <w:t>reg</w:t>
-            </w:r>
-            <w:proofErr w:type="spellEnd"/>
+              <w:t xml:space="preserve"> reg</w:t>
+            </w:r>
           </w:p>
         </w:tc>
         <w:tc>
@@ -6416,9 +6234,8 @@
                 <w:sz w:val="20"/>
                 <w:szCs w:val="20"/>
               </w:rPr>
-              <w:t xml:space="preserve">Software </w:t>
-            </w:r>
-            <w:proofErr w:type="spellStart"/>
+              <w:t>Software I</w:t>
+            </w:r>
             <w:r>
               <w:rPr>
                 <w:rFonts w:ascii="Calibri" w:eastAsia="Times New Roman" w:hAnsi="Calibri" w:cs="Times New Roman"/>
@@ -6426,38 +6243,8 @@
                 <w:sz w:val="20"/>
                 <w:szCs w:val="20"/>
               </w:rPr>
-              <w:t>I</w:t>
-            </w:r>
-            <w:r>
-              <w:rPr>
-                <w:rFonts w:ascii="Calibri" w:eastAsia="Times New Roman" w:hAnsi="Calibri" w:cs="Times New Roman"/>
-                <w:b w:val="0"/>
-                <w:sz w:val="20"/>
-                <w:szCs w:val="20"/>
-              </w:rPr>
-              <w:t>rq</w:t>
-            </w:r>
-            <w:proofErr w:type="spellEnd"/>
-            <w:r>
-              <w:rPr>
-                <w:rFonts w:ascii="Calibri" w:eastAsia="Times New Roman" w:hAnsi="Calibri" w:cs="Times New Roman"/>
-                <w:b w:val="0"/>
-                <w:sz w:val="20"/>
-                <w:szCs w:val="20"/>
-              </w:rPr>
-              <w:t xml:space="preserve"> </w:t>
-            </w:r>
-            <w:proofErr w:type="spellStart"/>
-            <w:r>
-              <w:rPr>
-                <w:rFonts w:ascii="Calibri" w:eastAsia="Times New Roman" w:hAnsi="Calibri" w:cs="Times New Roman"/>
-                <w:b w:val="0"/>
-                <w:sz w:val="20"/>
-                <w:szCs w:val="20"/>
-              </w:rPr>
-              <w:t>Reg</w:t>
-            </w:r>
-            <w:proofErr w:type="spellEnd"/>
+              <w:t>rq Reg</w:t>
+            </w:r>
           </w:p>
         </w:tc>
         <w:tc>
@@ -6632,9 +6419,8 @@
                 <w:sz w:val="20"/>
                 <w:szCs w:val="20"/>
               </w:rPr>
-              <w:t xml:space="preserve">End Of </w:t>
-            </w:r>
-            <w:proofErr w:type="spellStart"/>
+              <w:t>End Of I</w:t>
+            </w:r>
             <w:r>
               <w:rPr>
                 <w:rFonts w:ascii="Calibri" w:eastAsia="Times New Roman" w:hAnsi="Calibri" w:cs="Times New Roman"/>
@@ -6642,7 +6428,7 @@
                 <w:sz w:val="20"/>
                 <w:szCs w:val="20"/>
               </w:rPr>
-              <w:t>I</w:t>
+              <w:t>rq</w:t>
             </w:r>
             <w:r>
               <w:rPr>
@@ -6651,9 +6437,8 @@
                 <w:sz w:val="20"/>
                 <w:szCs w:val="20"/>
               </w:rPr>
-              <w:t>rq</w:t>
-            </w:r>
-            <w:proofErr w:type="spellEnd"/>
+              <w:t xml:space="preserve"> Ack</w:t>
+            </w:r>
             <w:r>
               <w:rPr>
                 <w:rFonts w:ascii="Calibri" w:eastAsia="Times New Roman" w:hAnsi="Calibri" w:cs="Times New Roman"/>
@@ -6661,39 +6446,8 @@
                 <w:sz w:val="20"/>
                 <w:szCs w:val="20"/>
               </w:rPr>
-              <w:t xml:space="preserve"> </w:t>
-            </w:r>
-            <w:proofErr w:type="spellStart"/>
-            <w:r>
-              <w:rPr>
-                <w:rFonts w:ascii="Calibri" w:eastAsia="Times New Roman" w:hAnsi="Calibri" w:cs="Times New Roman"/>
-                <w:b w:val="0"/>
-                <w:sz w:val="20"/>
-                <w:szCs w:val="20"/>
-              </w:rPr>
-              <w:t>Ack</w:t>
-            </w:r>
-            <w:proofErr w:type="spellEnd"/>
-            <w:r>
-              <w:rPr>
-                <w:rFonts w:ascii="Calibri" w:eastAsia="Times New Roman" w:hAnsi="Calibri" w:cs="Times New Roman"/>
-                <w:b w:val="0"/>
-                <w:sz w:val="20"/>
-                <w:szCs w:val="20"/>
-              </w:rPr>
-              <w:t xml:space="preserve"> </w:t>
-            </w:r>
-            <w:proofErr w:type="spellStart"/>
-            <w:r>
-              <w:rPr>
-                <w:rFonts w:ascii="Calibri" w:eastAsia="Times New Roman" w:hAnsi="Calibri" w:cs="Times New Roman"/>
-                <w:b w:val="0"/>
-                <w:sz w:val="20"/>
-                <w:szCs w:val="20"/>
-              </w:rPr>
-              <w:t>Reg</w:t>
-            </w:r>
-            <w:proofErr w:type="spellEnd"/>
+              <w:t xml:space="preserve"> Reg</w:t>
+            </w:r>
           </w:p>
         </w:tc>
         <w:tc>
@@ -7322,21 +7076,7 @@
               <w:rPr>
                 <w:rFonts w:ascii="Calibri" w:eastAsia="Times New Roman" w:hAnsi="Calibri" w:cs="Times New Roman"/>
               </w:rPr>
-              <w:t>30024</w:t>
-            </w:r>
-            <w:proofErr w:type="gramStart"/>
-            <w:r>
-              <w:rPr>
-                <w:rFonts w:ascii="Calibri" w:eastAsia="Times New Roman" w:hAnsi="Calibri" w:cs="Times New Roman"/>
-              </w:rPr>
-              <w:t>..</w:t>
-            </w:r>
-            <w:proofErr w:type="gramEnd"/>
-            <w:r>
-              <w:rPr>
-                <w:rFonts w:ascii="Calibri" w:eastAsia="Times New Roman" w:hAnsi="Calibri" w:cs="Times New Roman"/>
-              </w:rPr>
-              <w:t>3F</w:t>
+              <w:t>30024..3F</w:t>
             </w:r>
           </w:p>
         </w:tc>
@@ -7619,7 +7359,6 @@
         <w:spacing w:after="100"/>
       </w:pPr>
       <w:r>
-        <w:lastRenderedPageBreak/>
         <w:t>Mezzanine</w:t>
       </w:r>
       <w:r>
@@ -7931,21 +7670,8 @@
             <w:hideMark/>
           </w:tcPr>
           <w:p>
-            <w:proofErr w:type="spellStart"/>
-            <w:r>
-              <w:t>Acam</w:t>
-            </w:r>
-            <w:proofErr w:type="spellEnd"/>
-            <w:r>
-              <w:t xml:space="preserve"> </w:t>
-            </w:r>
-            <w:proofErr w:type="spellStart"/>
-            <w:r>
-              <w:t>config</w:t>
-            </w:r>
-            <w:proofErr w:type="spellEnd"/>
-            <w:r>
-              <w:t xml:space="preserve"> reg. 0</w:t>
+            <w:r>
+              <w:t>Acam config reg. 0</w:t>
             </w:r>
           </w:p>
         </w:tc>
@@ -7975,13 +7701,8 @@
               <w:cnfStyle w:val="000000100000"/>
             </w:pPr>
             <w:r>
-              <w:t xml:space="preserve">rising/falling edges </w:t>
-            </w:r>
-            <w:proofErr w:type="spellStart"/>
-            <w:r>
-              <w:t>config</w:t>
-            </w:r>
-            <w:proofErr w:type="spellEnd"/>
+              <w:t>rising/falling edges config</w:t>
+            </w:r>
           </w:p>
         </w:tc>
         <w:tc>
@@ -8036,21 +7757,8 @@
             <w:hideMark/>
           </w:tcPr>
           <w:p>
-            <w:proofErr w:type="spellStart"/>
-            <w:r>
-              <w:t>Acam</w:t>
-            </w:r>
-            <w:proofErr w:type="spellEnd"/>
-            <w:r>
-              <w:t xml:space="preserve"> </w:t>
-            </w:r>
-            <w:proofErr w:type="spellStart"/>
-            <w:r>
-              <w:t>config</w:t>
-            </w:r>
-            <w:proofErr w:type="spellEnd"/>
-            <w:r>
-              <w:t xml:space="preserve"> reg. 1</w:t>
+            <w:r>
+              <w:t>Acam config reg. 1</w:t>
             </w:r>
           </w:p>
         </w:tc>
@@ -8137,21 +7845,8 @@
             <w:hideMark/>
           </w:tcPr>
           <w:p>
-            <w:proofErr w:type="spellStart"/>
-            <w:r>
-              <w:t>Acam</w:t>
-            </w:r>
-            <w:proofErr w:type="spellEnd"/>
-            <w:r>
-              <w:t xml:space="preserve"> </w:t>
-            </w:r>
-            <w:proofErr w:type="spellStart"/>
-            <w:r>
-              <w:t>config</w:t>
-            </w:r>
-            <w:proofErr w:type="spellEnd"/>
-            <w:r>
-              <w:t xml:space="preserve"> reg. 2</w:t>
+            <w:r>
+              <w:t>Acam config reg. 2</w:t>
             </w:r>
           </w:p>
         </w:tc>
@@ -8237,21 +7932,8 @@
             <w:hideMark/>
           </w:tcPr>
           <w:p>
-            <w:proofErr w:type="spellStart"/>
-            <w:r>
-              <w:t>Acam</w:t>
-            </w:r>
-            <w:proofErr w:type="spellEnd"/>
-            <w:r>
-              <w:t xml:space="preserve"> </w:t>
-            </w:r>
-            <w:proofErr w:type="spellStart"/>
-            <w:r>
-              <w:t>config</w:t>
-            </w:r>
-            <w:proofErr w:type="spellEnd"/>
-            <w:r>
-              <w:t xml:space="preserve"> reg. 3</w:t>
+            <w:r>
+              <w:t>Acam config reg. 3</w:t>
             </w:r>
           </w:p>
         </w:tc>
@@ -8338,21 +8020,8 @@
             <w:hideMark/>
           </w:tcPr>
           <w:p>
-            <w:proofErr w:type="spellStart"/>
-            <w:r>
-              <w:t>Acam</w:t>
-            </w:r>
-            <w:proofErr w:type="spellEnd"/>
-            <w:r>
-              <w:t xml:space="preserve"> </w:t>
-            </w:r>
-            <w:proofErr w:type="spellStart"/>
-            <w:r>
-              <w:t>config</w:t>
-            </w:r>
-            <w:proofErr w:type="spellEnd"/>
-            <w:r>
-              <w:t xml:space="preserve"> reg. 4</w:t>
+            <w:r>
+              <w:t>Acam config reg. 4</w:t>
             </w:r>
           </w:p>
         </w:tc>
@@ -8444,21 +8113,8 @@
             <w:hideMark/>
           </w:tcPr>
           <w:p>
-            <w:proofErr w:type="spellStart"/>
-            <w:r>
-              <w:t>Acam</w:t>
-            </w:r>
-            <w:proofErr w:type="spellEnd"/>
-            <w:r>
-              <w:t xml:space="preserve"> </w:t>
-            </w:r>
-            <w:proofErr w:type="spellStart"/>
-            <w:r>
-              <w:t>config</w:t>
-            </w:r>
-            <w:proofErr w:type="spellEnd"/>
-            <w:r>
-              <w:t xml:space="preserve"> reg. 5</w:t>
+            <w:r>
+              <w:t>Acam config reg. 5</w:t>
             </w:r>
           </w:p>
         </w:tc>
@@ -8545,21 +8201,8 @@
             <w:hideMark/>
           </w:tcPr>
           <w:p>
-            <w:proofErr w:type="spellStart"/>
-            <w:r>
-              <w:t>Acam</w:t>
-            </w:r>
-            <w:proofErr w:type="spellEnd"/>
-            <w:r>
-              <w:t xml:space="preserve"> </w:t>
-            </w:r>
-            <w:proofErr w:type="spellStart"/>
-            <w:r>
-              <w:t>config</w:t>
-            </w:r>
-            <w:proofErr w:type="spellEnd"/>
-            <w:r>
-              <w:t xml:space="preserve"> reg. 6</w:t>
+            <w:r>
+              <w:t>Acam config reg. 6</w:t>
             </w:r>
           </w:p>
         </w:tc>
@@ -8645,21 +8288,8 @@
             <w:hideMark/>
           </w:tcPr>
           <w:p>
-            <w:proofErr w:type="spellStart"/>
-            <w:r>
-              <w:t>Acam</w:t>
-            </w:r>
-            <w:proofErr w:type="spellEnd"/>
-            <w:r>
-              <w:t xml:space="preserve"> </w:t>
-            </w:r>
-            <w:proofErr w:type="spellStart"/>
-            <w:r>
-              <w:t>config</w:t>
-            </w:r>
-            <w:proofErr w:type="spellEnd"/>
-            <w:r>
-              <w:t xml:space="preserve"> reg. 7</w:t>
+            <w:r>
+              <w:t>Acam config reg. 7</w:t>
             </w:r>
           </w:p>
         </w:tc>
@@ -8689,29 +8319,8 @@
               <w:cnfStyle w:val="000000000000"/>
             </w:pPr>
             <w:r>
-              <w:t xml:space="preserve">PLL values: </w:t>
-            </w:r>
-            <w:proofErr w:type="spellStart"/>
-            <w:r>
-              <w:t>RefClkDiv</w:t>
-            </w:r>
-            <w:proofErr w:type="spellEnd"/>
-            <w:r>
-              <w:t xml:space="preserve">=7, </w:t>
-            </w:r>
-            <w:proofErr w:type="spellStart"/>
-            <w:r>
-              <w:t>HSDiv</w:t>
-            </w:r>
-            <w:proofErr w:type="spellEnd"/>
-            <w:r>
-              <w:t xml:space="preserve">=234, </w:t>
-            </w:r>
-            <w:proofErr w:type="spellStart"/>
-            <w:r>
-              <w:t>PhaseNeg</w:t>
-            </w:r>
-            <w:proofErr w:type="spellEnd"/>
+              <w:t>PLL values: RefClkDiv=7, HSDiv=234, PhaseNeg</w:t>
+            </w:r>
           </w:p>
         </w:tc>
         <w:tc>
@@ -8767,21 +8376,8 @@
             <w:hideMark/>
           </w:tcPr>
           <w:p>
-            <w:proofErr w:type="spellStart"/>
-            <w:r>
-              <w:t>Acam</w:t>
-            </w:r>
-            <w:proofErr w:type="spellEnd"/>
-            <w:r>
-              <w:t xml:space="preserve"> </w:t>
-            </w:r>
-            <w:proofErr w:type="spellStart"/>
-            <w:r>
-              <w:t>config</w:t>
-            </w:r>
-            <w:proofErr w:type="spellEnd"/>
-            <w:r>
-              <w:t xml:space="preserve"> reg. 11</w:t>
+            <w:r>
+              <w:t>Acam config reg. 11</w:t>
             </w:r>
           </w:p>
         </w:tc>
@@ -8811,15 +8407,7 @@
               <w:cnfStyle w:val="000000100000"/>
             </w:pPr>
             <w:r>
-              <w:t xml:space="preserve">ERR flag </w:t>
-            </w:r>
-            <w:proofErr w:type="spellStart"/>
-            <w:r>
-              <w:t>config</w:t>
-            </w:r>
-            <w:proofErr w:type="spellEnd"/>
-            <w:r>
-              <w:t xml:space="preserve"> on the 8 Hit FIFOs</w:t>
+              <w:t>ERR flag config on the 8 Hit FIFOs</w:t>
             </w:r>
           </w:p>
         </w:tc>
@@ -8875,21 +8463,8 @@
             <w:hideMark/>
           </w:tcPr>
           <w:p>
-            <w:proofErr w:type="spellStart"/>
-            <w:r>
-              <w:t>Acam</w:t>
-            </w:r>
-            <w:proofErr w:type="spellEnd"/>
-            <w:r>
-              <w:t xml:space="preserve"> </w:t>
-            </w:r>
-            <w:proofErr w:type="spellStart"/>
-            <w:r>
-              <w:t>config</w:t>
-            </w:r>
-            <w:proofErr w:type="spellEnd"/>
-            <w:r>
-              <w:t xml:space="preserve"> reg. 12</w:t>
+            <w:r>
+              <w:t>Acam config reg. 12</w:t>
             </w:r>
           </w:p>
         </w:tc>
@@ -8919,23 +8494,7 @@
               <w:cnfStyle w:val="000000000000"/>
             </w:pPr>
             <w:r>
-              <w:t xml:space="preserve">INT flag </w:t>
-            </w:r>
-            <w:proofErr w:type="spellStart"/>
-            <w:r>
-              <w:t>config</w:t>
-            </w:r>
-            <w:proofErr w:type="spellEnd"/>
-            <w:r>
-              <w:t xml:space="preserve"> on Start </w:t>
-            </w:r>
-            <w:proofErr w:type="spellStart"/>
-            <w:r>
-              <w:t>nb</w:t>
-            </w:r>
-            <w:proofErr w:type="spellEnd"/>
-            <w:r>
-              <w:t xml:space="preserve"> overflow + HFIFO &amp; IFIFO status flags</w:t>
+              <w:t>INT flag config on Start nb overflow + HFIFO &amp; IFIFO status flags</w:t>
             </w:r>
           </w:p>
         </w:tc>
@@ -8992,21 +8551,8 @@
             <w:hideMark/>
           </w:tcPr>
           <w:p>
-            <w:proofErr w:type="spellStart"/>
-            <w:r>
-              <w:t>Acam</w:t>
-            </w:r>
-            <w:proofErr w:type="spellEnd"/>
-            <w:r>
-              <w:t xml:space="preserve"> </w:t>
-            </w:r>
-            <w:proofErr w:type="spellStart"/>
-            <w:r>
-              <w:t>config</w:t>
-            </w:r>
-            <w:proofErr w:type="spellEnd"/>
-            <w:r>
-              <w:t xml:space="preserve"> reg. 14</w:t>
+            <w:r>
+              <w:t>Acam config reg. 14</w:t>
             </w:r>
           </w:p>
         </w:tc>
@@ -9108,33 +8654,11 @@
       <w:pPr>
         <w:jc w:val="both"/>
       </w:pPr>
-      <w:proofErr w:type="spellStart"/>
       <w:r>
         <w:rPr>
           <w:b/>
         </w:rPr>
-        <w:t>Acam</w:t>
-      </w:r>
-      <w:proofErr w:type="spellEnd"/>
-      <w:r>
-        <w:rPr>
-          <w:b/>
-        </w:rPr>
-        <w:t xml:space="preserve"> </w:t>
-      </w:r>
-      <w:proofErr w:type="spellStart"/>
-      <w:r>
-        <w:rPr>
-          <w:b/>
-        </w:rPr>
-        <w:t>config</w:t>
-      </w:r>
-      <w:proofErr w:type="spellEnd"/>
-      <w:r>
-        <w:rPr>
-          <w:b/>
-        </w:rPr>
-        <w:t xml:space="preserve"> reg. 0</w:t>
+        <w:t>Acam config reg. 0</w:t>
       </w:r>
       <w:r>
         <w:rPr>
@@ -9150,33 +8674,11 @@
       <w:pPr>
         <w:jc w:val="both"/>
       </w:pPr>
-      <w:proofErr w:type="spellStart"/>
       <w:r>
         <w:rPr>
           <w:b/>
         </w:rPr>
-        <w:t>Acam</w:t>
-      </w:r>
-      <w:proofErr w:type="spellEnd"/>
-      <w:r>
-        <w:rPr>
-          <w:b/>
-        </w:rPr>
-        <w:t xml:space="preserve"> </w:t>
-      </w:r>
-      <w:proofErr w:type="spellStart"/>
-      <w:r>
-        <w:rPr>
-          <w:b/>
-        </w:rPr>
-        <w:t>config</w:t>
-      </w:r>
-      <w:proofErr w:type="spellEnd"/>
-      <w:r>
-        <w:rPr>
-          <w:b/>
-        </w:rPr>
-        <w:t xml:space="preserve"> reg. </w:t>
+        <w:t xml:space="preserve">Acam config reg. </w:t>
       </w:r>
       <w:r>
         <w:rPr>
@@ -9192,33 +8694,11 @@
       <w:pPr>
         <w:jc w:val="both"/>
       </w:pPr>
-      <w:proofErr w:type="spellStart"/>
       <w:r>
         <w:rPr>
           <w:b/>
         </w:rPr>
-        <w:t>Acam</w:t>
-      </w:r>
-      <w:proofErr w:type="spellEnd"/>
-      <w:r>
-        <w:rPr>
-          <w:b/>
-        </w:rPr>
-        <w:t xml:space="preserve"> </w:t>
-      </w:r>
-      <w:proofErr w:type="spellStart"/>
-      <w:r>
-        <w:rPr>
-          <w:b/>
-        </w:rPr>
-        <w:t>config</w:t>
-      </w:r>
-      <w:proofErr w:type="spellEnd"/>
-      <w:r>
-        <w:rPr>
-          <w:b/>
-        </w:rPr>
-        <w:t xml:space="preserve"> reg. </w:t>
+        <w:t xml:space="preserve">Acam config reg. </w:t>
       </w:r>
       <w:r>
         <w:rPr>
@@ -9227,45 +8707,18 @@
         <w:t xml:space="preserve">2: </w:t>
       </w:r>
       <w:r>
-        <w:t xml:space="preserve">Sets the operational mode of the ACAM chip to the I-mode. </w:t>
-      </w:r>
-      <w:proofErr w:type="gramStart"/>
-      <w:r>
-        <w:t>Disables channels 6 to 8.</w:t>
-      </w:r>
-      <w:proofErr w:type="gramEnd"/>
+        <w:t>Sets the operational mode of the ACAM chip to the I-mode. Disables channels 6 to 8.</w:t>
+      </w:r>
     </w:p>
     <w:p>
       <w:pPr>
         <w:jc w:val="both"/>
       </w:pPr>
-      <w:proofErr w:type="spellStart"/>
       <w:r>
         <w:rPr>
           <w:b/>
         </w:rPr>
-        <w:t>Acam</w:t>
-      </w:r>
-      <w:proofErr w:type="spellEnd"/>
-      <w:r>
-        <w:rPr>
-          <w:b/>
-        </w:rPr>
-        <w:t xml:space="preserve"> </w:t>
-      </w:r>
-      <w:proofErr w:type="spellStart"/>
-      <w:r>
-        <w:rPr>
-          <w:b/>
-        </w:rPr>
-        <w:t>config</w:t>
-      </w:r>
-      <w:proofErr w:type="spellEnd"/>
-      <w:r>
-        <w:rPr>
-          <w:b/>
-        </w:rPr>
-        <w:t xml:space="preserve"> reg. </w:t>
+        <w:t xml:space="preserve">Acam config reg. </w:t>
       </w:r>
       <w:r>
         <w:rPr>
@@ -9281,33 +8734,11 @@
       <w:pPr>
         <w:jc w:val="both"/>
       </w:pPr>
-      <w:proofErr w:type="spellStart"/>
       <w:r>
         <w:rPr>
           <w:b/>
         </w:rPr>
-        <w:t>Acam</w:t>
-      </w:r>
-      <w:proofErr w:type="spellEnd"/>
-      <w:r>
-        <w:rPr>
-          <w:b/>
-        </w:rPr>
-        <w:t xml:space="preserve"> </w:t>
-      </w:r>
-      <w:proofErr w:type="spellStart"/>
-      <w:r>
-        <w:rPr>
-          <w:b/>
-        </w:rPr>
-        <w:t>config</w:t>
-      </w:r>
-      <w:proofErr w:type="spellEnd"/>
-      <w:r>
-        <w:rPr>
-          <w:b/>
-        </w:rPr>
-        <w:t xml:space="preserve"> reg. </w:t>
+        <w:t xml:space="preserve">Acam config reg. </w:t>
       </w:r>
       <w:r>
         <w:rPr>
@@ -9316,59 +8747,24 @@
         <w:t>4:</w:t>
       </w:r>
       <w:r>
-        <w:t xml:space="preserve"> Sets the </w:t>
-      </w:r>
-      <w:proofErr w:type="spellStart"/>
-      <w:r>
-        <w:t>StartTimer</w:t>
-      </w:r>
-      <w:proofErr w:type="spellEnd"/>
-      <w:r>
-        <w:t xml:space="preserve"> to 16</w:t>
+        <w:t xml:space="preserve"> Sets the StartTimer to 16</w:t>
       </w:r>
       <w:r>
         <w:t>; i.e. 512 ns.</w:t>
       </w:r>
       <w:r>
-        <w:t xml:space="preserve"> </w:t>
-      </w:r>
-      <w:proofErr w:type="gramStart"/>
-      <w:r>
-        <w:t>Sets the EF pin to drive all the time.</w:t>
-      </w:r>
-      <w:proofErr w:type="gramEnd"/>
+        <w:t xml:space="preserve"> Sets the EF pin to drive all the time.</w:t>
+      </w:r>
     </w:p>
     <w:p>
       <w:pPr>
         <w:jc w:val="both"/>
       </w:pPr>
-      <w:proofErr w:type="spellStart"/>
       <w:r>
         <w:rPr>
           <w:b/>
         </w:rPr>
-        <w:t>Acam</w:t>
-      </w:r>
-      <w:proofErr w:type="spellEnd"/>
-      <w:r>
-        <w:rPr>
-          <w:b/>
-        </w:rPr>
-        <w:t xml:space="preserve"> </w:t>
-      </w:r>
-      <w:proofErr w:type="spellStart"/>
-      <w:r>
-        <w:rPr>
-          <w:b/>
-        </w:rPr>
-        <w:t>config</w:t>
-      </w:r>
-      <w:proofErr w:type="spellEnd"/>
-      <w:r>
-        <w:rPr>
-          <w:b/>
-        </w:rPr>
-        <w:t xml:space="preserve"> reg. </w:t>
+        <w:t xml:space="preserve">Acam config reg. </w:t>
       </w:r>
       <w:r>
         <w:rPr>
@@ -9384,33 +8780,11 @@
       <w:pPr>
         <w:jc w:val="both"/>
       </w:pPr>
-      <w:proofErr w:type="spellStart"/>
       <w:r>
         <w:rPr>
           <w:b/>
         </w:rPr>
-        <w:t>Acam</w:t>
-      </w:r>
-      <w:proofErr w:type="spellEnd"/>
-      <w:r>
-        <w:rPr>
-          <w:b/>
-        </w:rPr>
-        <w:t xml:space="preserve"> </w:t>
-      </w:r>
-      <w:proofErr w:type="spellStart"/>
-      <w:r>
-        <w:rPr>
-          <w:b/>
-        </w:rPr>
-        <w:t>config</w:t>
-      </w:r>
-      <w:proofErr w:type="spellEnd"/>
-      <w:r>
-        <w:rPr>
-          <w:b/>
-        </w:rPr>
-        <w:t xml:space="preserve"> reg. </w:t>
+        <w:t xml:space="preserve">Acam config reg. </w:t>
       </w:r>
       <w:r>
         <w:rPr>
@@ -9419,45 +8793,18 @@
         <w:t>6:</w:t>
       </w:r>
       <w:r>
-        <w:t xml:space="preserve"> Sets the threshold level for the LF flags arbitrary to 3. </w:t>
-      </w:r>
-      <w:proofErr w:type="gramStart"/>
-      <w:r>
-        <w:t>Can be changed if required for further developments of the application.</w:t>
-      </w:r>
-      <w:proofErr w:type="gramEnd"/>
+        <w:t xml:space="preserve"> Sets the threshold level for the LF flags arbitrary to 3. Can be changed if required for further developments of the application.</w:t>
+      </w:r>
     </w:p>
     <w:p>
       <w:pPr>
         <w:jc w:val="both"/>
       </w:pPr>
-      <w:proofErr w:type="spellStart"/>
       <w:r>
         <w:rPr>
           <w:b/>
         </w:rPr>
-        <w:t>Acam</w:t>
-      </w:r>
-      <w:proofErr w:type="spellEnd"/>
-      <w:r>
-        <w:rPr>
-          <w:b/>
-        </w:rPr>
-        <w:t xml:space="preserve"> </w:t>
-      </w:r>
-      <w:proofErr w:type="spellStart"/>
-      <w:r>
-        <w:rPr>
-          <w:b/>
-        </w:rPr>
-        <w:t>config</w:t>
-      </w:r>
-      <w:proofErr w:type="spellEnd"/>
-      <w:r>
-        <w:rPr>
-          <w:b/>
-        </w:rPr>
-        <w:t xml:space="preserve"> reg. </w:t>
+        <w:t xml:space="preserve">Acam config reg. </w:t>
       </w:r>
       <w:r>
         <w:rPr>
@@ -9466,57 +8813,18 @@
         <w:t>7:</w:t>
       </w:r>
       <w:r>
-        <w:t xml:space="preserve"> Sets the ACAM internal PLL values. </w:t>
-      </w:r>
-      <w:proofErr w:type="spellStart"/>
-      <w:r>
-        <w:t>RefClkDiv</w:t>
-      </w:r>
-      <w:proofErr w:type="spellEnd"/>
-      <w:r>
-        <w:t xml:space="preserve">=7, </w:t>
-      </w:r>
-      <w:proofErr w:type="spellStart"/>
-      <w:r>
-        <w:t>HSDiv</w:t>
-      </w:r>
-      <w:proofErr w:type="spellEnd"/>
-      <w:r>
-        <w:t>=234 and inverts the phase output.</w:t>
+        <w:t xml:space="preserve"> Sets the ACAM internal PLL values. RefClkDiv=7, HSDiv=234 and inverts the phase output.</w:t>
       </w:r>
     </w:p>
     <w:p>
       <w:pPr>
         <w:jc w:val="both"/>
       </w:pPr>
-      <w:proofErr w:type="spellStart"/>
       <w:r>
         <w:rPr>
           <w:b/>
         </w:rPr>
-        <w:lastRenderedPageBreak/>
-        <w:t>Acam</w:t>
-      </w:r>
-      <w:proofErr w:type="spellEnd"/>
-      <w:r>
-        <w:rPr>
-          <w:b/>
-        </w:rPr>
-        <w:t xml:space="preserve"> </w:t>
-      </w:r>
-      <w:proofErr w:type="spellStart"/>
-      <w:r>
-        <w:rPr>
-          <w:b/>
-        </w:rPr>
-        <w:t>config</w:t>
-      </w:r>
-      <w:proofErr w:type="spellEnd"/>
-      <w:r>
-        <w:rPr>
-          <w:b/>
-        </w:rPr>
-        <w:t xml:space="preserve"> reg. </w:t>
+        <w:t xml:space="preserve">Acam config reg. </w:t>
       </w:r>
       <w:r>
         <w:rPr>
@@ -9525,56 +8833,18 @@
         <w:t>11:</w:t>
       </w:r>
       <w:r>
-        <w:t xml:space="preserve"> Sets the </w:t>
-      </w:r>
-      <w:proofErr w:type="spellStart"/>
-      <w:r>
-        <w:t>ErrFlag</w:t>
-      </w:r>
-      <w:proofErr w:type="spellEnd"/>
-      <w:r>
-        <w:t xml:space="preserve"> pin to report for any full flags on the </w:t>
-      </w:r>
-      <w:proofErr w:type="spellStart"/>
-      <w:r>
-        <w:t>HitFIFOs</w:t>
-      </w:r>
-      <w:proofErr w:type="spellEnd"/>
-      <w:r>
-        <w:t>.</w:t>
+        <w:t xml:space="preserve"> Sets the ErrFlag pin to report for any full flags on the HitFIFOs.</w:t>
       </w:r>
     </w:p>
     <w:p>
       <w:pPr>
         <w:jc w:val="both"/>
       </w:pPr>
-      <w:proofErr w:type="spellStart"/>
       <w:r>
         <w:rPr>
           <w:b/>
         </w:rPr>
-        <w:t>Acam</w:t>
-      </w:r>
-      <w:proofErr w:type="spellEnd"/>
-      <w:r>
-        <w:rPr>
-          <w:b/>
-        </w:rPr>
-        <w:t xml:space="preserve"> </w:t>
-      </w:r>
-      <w:proofErr w:type="spellStart"/>
-      <w:r>
-        <w:rPr>
-          <w:b/>
-        </w:rPr>
-        <w:t>config</w:t>
-      </w:r>
-      <w:proofErr w:type="spellEnd"/>
-      <w:r>
-        <w:rPr>
-          <w:b/>
-        </w:rPr>
-        <w:t xml:space="preserve"> reg. </w:t>
+        <w:t xml:space="preserve">Acam config reg. </w:t>
       </w:r>
       <w:r>
         <w:rPr>
@@ -9583,15 +8853,7 @@
         <w:t>12:</w:t>
       </w:r>
       <w:r>
-        <w:t xml:space="preserve"> Sets the </w:t>
-      </w:r>
-      <w:proofErr w:type="spellStart"/>
-      <w:r>
-        <w:t>IntFlag</w:t>
-      </w:r>
-      <w:proofErr w:type="spellEnd"/>
-      <w:r>
-        <w:t xml:space="preserve"> to the highest bit of the Start# (Start number) counter.</w:t>
+        <w:t xml:space="preserve"> Sets the IntFlag to the highest bit of the Start# (Start number) counter.</w:t>
       </w:r>
     </w:p>
     <w:p>
@@ -9616,6 +8878,7 @@
         <w:jc w:val="both"/>
       </w:pPr>
       <w:r>
+        <w:lastRenderedPageBreak/>
         <w:t xml:space="preserve">A different set of registers is used to store the values of the registers that are read-back directly from the ACAM chip. </w:t>
       </w:r>
       <w:r>
@@ -9787,21 +9050,8 @@
             <w:hideMark/>
           </w:tcPr>
           <w:p>
-            <w:proofErr w:type="spellStart"/>
-            <w:r>
-              <w:t>Acam</w:t>
-            </w:r>
-            <w:proofErr w:type="spellEnd"/>
-            <w:r>
-              <w:t xml:space="preserve"> </w:t>
-            </w:r>
-            <w:proofErr w:type="spellStart"/>
-            <w:r>
-              <w:t>readback</w:t>
-            </w:r>
-            <w:proofErr w:type="spellEnd"/>
-            <w:r>
-              <w:t xml:space="preserve"> reg. 0</w:t>
+            <w:r>
+              <w:t>Acam readback reg. 0</w:t>
             </w:r>
           </w:p>
         </w:tc>
@@ -9834,13 +9084,8 @@
               <w:cnfStyle w:val="000000100000"/>
             </w:pPr>
             <w:r>
-              <w:t xml:space="preserve">rising/falling edges </w:t>
-            </w:r>
-            <w:proofErr w:type="spellStart"/>
-            <w:r>
-              <w:t>config</w:t>
-            </w:r>
-            <w:proofErr w:type="spellEnd"/>
+              <w:t>rising/falling edges config</w:t>
+            </w:r>
           </w:p>
         </w:tc>
         <w:tc>
@@ -9898,21 +9143,8 @@
             <w:hideMark/>
           </w:tcPr>
           <w:p>
-            <w:proofErr w:type="spellStart"/>
-            <w:r>
-              <w:t>Acam</w:t>
-            </w:r>
-            <w:proofErr w:type="spellEnd"/>
-            <w:r>
-              <w:t xml:space="preserve"> </w:t>
-            </w:r>
-            <w:proofErr w:type="spellStart"/>
-            <w:r>
-              <w:t>readback</w:t>
-            </w:r>
-            <w:proofErr w:type="spellEnd"/>
-            <w:r>
-              <w:t xml:space="preserve"> reg. 1</w:t>
+            <w:r>
+              <w:t>Acam readback reg. 1</w:t>
             </w:r>
           </w:p>
         </w:tc>
@@ -10005,21 +9237,8 @@
             <w:hideMark/>
           </w:tcPr>
           <w:p>
-            <w:proofErr w:type="spellStart"/>
-            <w:r>
-              <w:t>Acam</w:t>
-            </w:r>
-            <w:proofErr w:type="spellEnd"/>
-            <w:r>
-              <w:t xml:space="preserve"> </w:t>
-            </w:r>
-            <w:proofErr w:type="spellStart"/>
-            <w:r>
-              <w:t>readback</w:t>
-            </w:r>
-            <w:proofErr w:type="spellEnd"/>
-            <w:r>
-              <w:t xml:space="preserve"> reg. 2</w:t>
+            <w:r>
+              <w:t>Acam readback reg. 2</w:t>
             </w:r>
           </w:p>
         </w:tc>
@@ -10111,21 +9330,8 @@
             <w:hideMark/>
           </w:tcPr>
           <w:p>
-            <w:proofErr w:type="spellStart"/>
-            <w:r>
-              <w:t>Acam</w:t>
-            </w:r>
-            <w:proofErr w:type="spellEnd"/>
-            <w:r>
-              <w:t xml:space="preserve"> </w:t>
-            </w:r>
-            <w:proofErr w:type="spellStart"/>
-            <w:r>
-              <w:t>readback</w:t>
-            </w:r>
-            <w:proofErr w:type="spellEnd"/>
-            <w:r>
-              <w:t xml:space="preserve"> reg. 3</w:t>
+            <w:r>
+              <w:t>Acam readback reg. 3</w:t>
             </w:r>
           </w:p>
         </w:tc>
@@ -10218,21 +9424,8 @@
             <w:hideMark/>
           </w:tcPr>
           <w:p>
-            <w:proofErr w:type="spellStart"/>
-            <w:r>
-              <w:t>Acam</w:t>
-            </w:r>
-            <w:proofErr w:type="spellEnd"/>
-            <w:r>
-              <w:t xml:space="preserve"> </w:t>
-            </w:r>
-            <w:proofErr w:type="spellStart"/>
-            <w:r>
-              <w:t>readback</w:t>
-            </w:r>
-            <w:proofErr w:type="spellEnd"/>
-            <w:r>
-              <w:t xml:space="preserve"> reg. 4</w:t>
+            <w:r>
+              <w:t>Acam readback reg. 4</w:t>
             </w:r>
           </w:p>
         </w:tc>
@@ -10330,21 +9523,8 @@
             <w:hideMark/>
           </w:tcPr>
           <w:p>
-            <w:proofErr w:type="spellStart"/>
-            <w:r>
-              <w:t>Acam</w:t>
-            </w:r>
-            <w:proofErr w:type="spellEnd"/>
-            <w:r>
-              <w:t xml:space="preserve"> </w:t>
-            </w:r>
-            <w:proofErr w:type="spellStart"/>
-            <w:r>
-              <w:t>readback</w:t>
-            </w:r>
-            <w:proofErr w:type="spellEnd"/>
-            <w:r>
-              <w:t xml:space="preserve"> reg. 5</w:t>
+            <w:r>
+              <w:t>Acam readback reg. 5</w:t>
             </w:r>
           </w:p>
         </w:tc>
@@ -10437,21 +9617,8 @@
             <w:hideMark/>
           </w:tcPr>
           <w:p>
-            <w:proofErr w:type="spellStart"/>
-            <w:r>
-              <w:t>Acam</w:t>
-            </w:r>
-            <w:proofErr w:type="spellEnd"/>
-            <w:r>
-              <w:t xml:space="preserve"> </w:t>
-            </w:r>
-            <w:proofErr w:type="spellStart"/>
-            <w:r>
-              <w:t>readback</w:t>
-            </w:r>
-            <w:proofErr w:type="spellEnd"/>
-            <w:r>
-              <w:t xml:space="preserve"> reg. 6</w:t>
+            <w:r>
+              <w:t>Acam readback reg. 6</w:t>
             </w:r>
           </w:p>
         </w:tc>
@@ -10543,21 +9710,8 @@
             <w:hideMark/>
           </w:tcPr>
           <w:p>
-            <w:proofErr w:type="spellStart"/>
-            <w:r>
-              <w:t>Acam</w:t>
-            </w:r>
-            <w:proofErr w:type="spellEnd"/>
-            <w:r>
-              <w:t xml:space="preserve"> </w:t>
-            </w:r>
-            <w:proofErr w:type="spellStart"/>
-            <w:r>
-              <w:t>readback</w:t>
-            </w:r>
-            <w:proofErr w:type="spellEnd"/>
-            <w:r>
-              <w:t xml:space="preserve"> reg. 7</w:t>
+            <w:r>
+              <w:t>Acam readback reg. 7</w:t>
             </w:r>
           </w:p>
         </w:tc>
@@ -10590,29 +9744,8 @@
               <w:cnfStyle w:val="000000000000"/>
             </w:pPr>
             <w:r>
-              <w:t xml:space="preserve">PLL values: </w:t>
-            </w:r>
-            <w:proofErr w:type="spellStart"/>
-            <w:r>
-              <w:t>RefClkDiv</w:t>
-            </w:r>
-            <w:proofErr w:type="spellEnd"/>
-            <w:r>
-              <w:t xml:space="preserve">=7, </w:t>
-            </w:r>
-            <w:proofErr w:type="spellStart"/>
-            <w:r>
-              <w:t>HSDiv</w:t>
-            </w:r>
-            <w:proofErr w:type="spellEnd"/>
-            <w:r>
-              <w:t xml:space="preserve">=234, </w:t>
-            </w:r>
-            <w:proofErr w:type="spellStart"/>
-            <w:r>
-              <w:t>PhaseNeg</w:t>
-            </w:r>
-            <w:proofErr w:type="spellEnd"/>
+              <w:t>PLL values: RefClkDiv=7, HSDiv=234, PhaseNeg</w:t>
+            </w:r>
           </w:p>
         </w:tc>
         <w:tc>
@@ -10671,21 +9804,8 @@
             <w:hideMark/>
           </w:tcPr>
           <w:p>
-            <w:proofErr w:type="spellStart"/>
-            <w:r>
-              <w:t>Acam</w:t>
-            </w:r>
-            <w:proofErr w:type="spellEnd"/>
-            <w:r>
-              <w:t xml:space="preserve"> </w:t>
-            </w:r>
-            <w:proofErr w:type="spellStart"/>
-            <w:r>
-              <w:t>readback</w:t>
-            </w:r>
-            <w:proofErr w:type="spellEnd"/>
-            <w:r>
-              <w:t xml:space="preserve"> reg. 8</w:t>
+            <w:r>
+              <w:t>Acam readback reg. 8</w:t>
             </w:r>
           </w:p>
         </w:tc>
@@ -10777,21 +9897,8 @@
             <w:hideMark/>
           </w:tcPr>
           <w:p>
-            <w:proofErr w:type="spellStart"/>
-            <w:r>
-              <w:t>Acam</w:t>
-            </w:r>
-            <w:proofErr w:type="spellEnd"/>
-            <w:r>
-              <w:t xml:space="preserve"> </w:t>
-            </w:r>
-            <w:proofErr w:type="spellStart"/>
-            <w:r>
-              <w:t>readback</w:t>
-            </w:r>
-            <w:proofErr w:type="spellEnd"/>
-            <w:r>
-              <w:t xml:space="preserve"> reg. 9</w:t>
+            <w:r>
+              <w:t>Acam readback reg. 9</w:t>
             </w:r>
           </w:p>
         </w:tc>
@@ -10884,21 +9991,8 @@
             <w:hideMark/>
           </w:tcPr>
           <w:p>
-            <w:proofErr w:type="spellStart"/>
-            <w:r>
-              <w:t>Acam</w:t>
-            </w:r>
-            <w:proofErr w:type="spellEnd"/>
-            <w:r>
-              <w:t xml:space="preserve"> </w:t>
-            </w:r>
-            <w:proofErr w:type="spellStart"/>
-            <w:r>
-              <w:t>readback</w:t>
-            </w:r>
-            <w:proofErr w:type="spellEnd"/>
-            <w:r>
-              <w:t xml:space="preserve"> reg. 10</w:t>
+            <w:r>
+              <w:t>Acam readback reg. 10</w:t>
             </w:r>
           </w:p>
         </w:tc>
@@ -10990,21 +10084,8 @@
             <w:hideMark/>
           </w:tcPr>
           <w:p>
-            <w:proofErr w:type="spellStart"/>
-            <w:r>
-              <w:t>Acam</w:t>
-            </w:r>
-            <w:proofErr w:type="spellEnd"/>
-            <w:r>
-              <w:t xml:space="preserve"> </w:t>
-            </w:r>
-            <w:proofErr w:type="spellStart"/>
-            <w:r>
-              <w:t>readback</w:t>
-            </w:r>
-            <w:proofErr w:type="spellEnd"/>
-            <w:r>
-              <w:t xml:space="preserve"> reg. 11</w:t>
+            <w:r>
+              <w:t>Acam readback reg. 11</w:t>
             </w:r>
           </w:p>
         </w:tc>
@@ -11037,15 +10118,7 @@
               <w:cnfStyle w:val="000000000000"/>
             </w:pPr>
             <w:r>
-              <w:t xml:space="preserve">ERR flag </w:t>
-            </w:r>
-            <w:proofErr w:type="spellStart"/>
-            <w:r>
-              <w:t>config</w:t>
-            </w:r>
-            <w:proofErr w:type="spellEnd"/>
-            <w:r>
-              <w:t xml:space="preserve"> on the 8 Hit FIFOs</w:t>
+              <w:t>ERR flag config on the 8 Hit FIFOs</w:t>
             </w:r>
           </w:p>
         </w:tc>
@@ -11105,21 +10178,8 @@
             <w:hideMark/>
           </w:tcPr>
           <w:p>
-            <w:proofErr w:type="spellStart"/>
-            <w:r>
-              <w:t>Acam</w:t>
-            </w:r>
-            <w:proofErr w:type="spellEnd"/>
-            <w:r>
-              <w:t xml:space="preserve"> </w:t>
-            </w:r>
-            <w:proofErr w:type="spellStart"/>
-            <w:r>
-              <w:t>readback</w:t>
-            </w:r>
-            <w:proofErr w:type="spellEnd"/>
-            <w:r>
-              <w:t xml:space="preserve"> reg. 12</w:t>
+            <w:r>
+              <w:t>Acam readback reg. 12</w:t>
             </w:r>
           </w:p>
         </w:tc>
@@ -11152,23 +10212,7 @@
               <w:cnfStyle w:val="000000100000"/>
             </w:pPr>
             <w:r>
-              <w:t xml:space="preserve">INT flag </w:t>
-            </w:r>
-            <w:proofErr w:type="spellStart"/>
-            <w:r>
-              <w:t>config</w:t>
-            </w:r>
-            <w:proofErr w:type="spellEnd"/>
-            <w:r>
-              <w:t xml:space="preserve"> on Start </w:t>
-            </w:r>
-            <w:proofErr w:type="spellStart"/>
-            <w:r>
-              <w:t>nb</w:t>
-            </w:r>
-            <w:proofErr w:type="spellEnd"/>
-            <w:r>
-              <w:t xml:space="preserve"> overflow + HFIFO &amp; IFIFO status flags</w:t>
+              <w:t>INT flag config on Start nb overflow + HFIFO &amp; IFIFO status flags</w:t>
             </w:r>
           </w:p>
         </w:tc>
@@ -11227,21 +10271,8 @@
             <w:hideMark/>
           </w:tcPr>
           <w:p>
-            <w:proofErr w:type="spellStart"/>
-            <w:r>
-              <w:t>Acam</w:t>
-            </w:r>
-            <w:proofErr w:type="spellEnd"/>
-            <w:r>
-              <w:t xml:space="preserve"> </w:t>
-            </w:r>
-            <w:proofErr w:type="spellStart"/>
-            <w:r>
-              <w:t>readback</w:t>
-            </w:r>
-            <w:proofErr w:type="spellEnd"/>
-            <w:r>
-              <w:t xml:space="preserve"> reg. 14</w:t>
+            <w:r>
+              <w:t>Acam readback reg. 14</w:t>
             </w:r>
           </w:p>
         </w:tc>
@@ -11427,23 +10458,7 @@
         <w:t xml:space="preserve">The following </w:t>
       </w:r>
       <w:r>
-        <w:t xml:space="preserve">table lists the local configuration registers and the value they should be set to through </w:t>
-      </w:r>
-      <w:proofErr w:type="spellStart"/>
-      <w:r>
-        <w:t>PCIe</w:t>
-      </w:r>
-      <w:proofErr w:type="spellEnd"/>
-      <w:r>
-        <w:t xml:space="preserve"> writes. Note that the default reset value of the registers is 0x0, apart from the IRQ </w:t>
-      </w:r>
-      <w:proofErr w:type="spellStart"/>
-      <w:r>
-        <w:t>tstamp</w:t>
-      </w:r>
-      <w:proofErr w:type="spellEnd"/>
-      <w:r>
-        <w:t xml:space="preserve"> thresh (reset value: 0xFF), IRQ time thresh (reset value: 0x</w:t>
+        <w:t>table lists the local configuration registers and the value they should be set to through PCIe writes. Note that the default reset value of the registers is 0x0, apart from the IRQ tstamp thresh (reset value: 0xFF), IRQ time thresh (reset value: 0x</w:t>
       </w:r>
       <w:r>
         <w:t>C</w:t>
@@ -11455,7 +10470,7 @@
     <w:tbl>
       <w:tblPr>
         <w:tblStyle w:val="LightShading-Accent11"/>
-        <w:tblW w:w="10238" w:type="dxa"/>
+        <w:tblW w:w="10350" w:type="dxa"/>
         <w:tblInd w:w="-162" w:type="dxa"/>
         <w:tblLook w:val="04A0"/>
       </w:tblPr>
@@ -11465,7 +10480,7 @@
         <w:gridCol w:w="1706"/>
         <w:gridCol w:w="3690"/>
         <w:gridCol w:w="997"/>
-        <w:gridCol w:w="1321"/>
+        <w:gridCol w:w="1433"/>
       </w:tblGrid>
       <w:tr>
         <w:trPr>
@@ -11599,7 +10614,7 @@
         </w:tc>
         <w:tc>
           <w:tcPr>
-            <w:tcW w:w="1321" w:type="dxa"/>
+            <w:tcW w:w="1433" w:type="dxa"/>
             <w:tcBorders>
               <w:top w:val="single" w:sz="8" w:space="0" w:color="auto"/>
               <w:bottom w:val="single" w:sz="8" w:space="0" w:color="auto"/>
@@ -11763,7 +10778,7 @@
         </w:tc>
         <w:tc>
           <w:tcPr>
-            <w:tcW w:w="1321" w:type="dxa"/>
+            <w:tcW w:w="1433" w:type="dxa"/>
             <w:tcBorders>
               <w:top w:val="single" w:sz="8" w:space="0" w:color="auto"/>
             </w:tcBorders>
@@ -11870,15 +10885,7 @@
               <w:cnfStyle w:val="000000000000"/>
             </w:pPr>
             <w:r>
-              <w:t xml:space="preserve">input </w:t>
-            </w:r>
-            <w:proofErr w:type="spellStart"/>
-            <w:r>
-              <w:t>ch</w:t>
-            </w:r>
-            <w:proofErr w:type="spellEnd"/>
-            <w:r>
-              <w:t xml:space="preserve"> 1 </w:t>
+              <w:t xml:space="preserve">input ch 1 </w:t>
             </w:r>
             <w:r>
               <w:t>termination enabl</w:t>
@@ -11912,7 +10919,7 @@
         </w:tc>
         <w:tc>
           <w:tcPr>
-            <w:tcW w:w="1321" w:type="dxa"/>
+            <w:tcW w:w="1433" w:type="dxa"/>
             <w:vMerge w:val="restart"/>
             <w:noWrap/>
             <w:vAlign w:val="center"/>
@@ -12005,15 +11012,7 @@
               <w:cnfStyle w:val="000000100000"/>
             </w:pPr>
             <w:r>
-              <w:t xml:space="preserve">input </w:t>
-            </w:r>
-            <w:proofErr w:type="spellStart"/>
-            <w:r>
-              <w:t>ch</w:t>
-            </w:r>
-            <w:proofErr w:type="spellEnd"/>
-            <w:r>
-              <w:t xml:space="preserve"> 2 </w:t>
+              <w:t xml:space="preserve">input ch 2 </w:t>
             </w:r>
             <w:r>
               <w:t>termination enabl</w:t>
@@ -12041,7 +11040,7 @@
         </w:tc>
         <w:tc>
           <w:tcPr>
-            <w:tcW w:w="1321" w:type="dxa"/>
+            <w:tcW w:w="1433" w:type="dxa"/>
             <w:vMerge/>
             <w:noWrap/>
             <w:vAlign w:val="center"/>
@@ -12127,15 +11126,7 @@
               <w:cnfStyle w:val="000000000000"/>
             </w:pPr>
             <w:r>
-              <w:t xml:space="preserve">input </w:t>
-            </w:r>
-            <w:proofErr w:type="spellStart"/>
-            <w:r>
-              <w:t>ch</w:t>
-            </w:r>
-            <w:proofErr w:type="spellEnd"/>
-            <w:r>
-              <w:t xml:space="preserve"> 3 </w:t>
+              <w:t xml:space="preserve">input ch 3 </w:t>
             </w:r>
             <w:r>
               <w:t>termination enabl</w:t>
@@ -12163,7 +11154,7 @@
         </w:tc>
         <w:tc>
           <w:tcPr>
-            <w:tcW w:w="1321" w:type="dxa"/>
+            <w:tcW w:w="1433" w:type="dxa"/>
             <w:vMerge/>
             <w:noWrap/>
             <w:vAlign w:val="center"/>
@@ -12250,15 +11241,7 @@
               <w:cnfStyle w:val="000000100000"/>
             </w:pPr>
             <w:r>
-              <w:t xml:space="preserve">input </w:t>
-            </w:r>
-            <w:proofErr w:type="spellStart"/>
-            <w:r>
-              <w:t>ch</w:t>
-            </w:r>
-            <w:proofErr w:type="spellEnd"/>
-            <w:r>
-              <w:t xml:space="preserve"> 4 </w:t>
+              <w:t xml:space="preserve">input ch 4 </w:t>
             </w:r>
             <w:r>
               <w:t>termination enabl</w:t>
@@ -12286,7 +11269,7 @@
         </w:tc>
         <w:tc>
           <w:tcPr>
-            <w:tcW w:w="1321" w:type="dxa"/>
+            <w:tcW w:w="1433" w:type="dxa"/>
             <w:vMerge/>
             <w:noWrap/>
             <w:vAlign w:val="center"/>
@@ -12372,15 +11355,7 @@
               <w:cnfStyle w:val="000000000000"/>
             </w:pPr>
             <w:r>
-              <w:t xml:space="preserve">input </w:t>
-            </w:r>
-            <w:proofErr w:type="spellStart"/>
-            <w:r>
-              <w:t>ch</w:t>
-            </w:r>
-            <w:proofErr w:type="spellEnd"/>
-            <w:r>
-              <w:t xml:space="preserve"> 5 </w:t>
+              <w:t xml:space="preserve">input ch 5 </w:t>
             </w:r>
             <w:r>
               <w:t>termination enabl</w:t>
@@ -12408,7 +11383,7 @@
         </w:tc>
         <w:tc>
           <w:tcPr>
-            <w:tcW w:w="1321" w:type="dxa"/>
+            <w:tcW w:w="1433" w:type="dxa"/>
             <w:vMerge/>
             <w:noWrap/>
             <w:vAlign w:val="center"/>
@@ -12514,7 +11489,7 @@
         </w:tc>
         <w:tc>
           <w:tcPr>
-            <w:tcW w:w="1321" w:type="dxa"/>
+            <w:tcW w:w="1433" w:type="dxa"/>
             <w:vMerge/>
             <w:noWrap/>
             <w:vAlign w:val="center"/>
@@ -12616,7 +11591,7 @@
         </w:tc>
         <w:tc>
           <w:tcPr>
-            <w:tcW w:w="1321" w:type="dxa"/>
+            <w:tcW w:w="1433" w:type="dxa"/>
             <w:vMerge/>
             <w:noWrap/>
             <w:vAlign w:val="center"/>
@@ -12650,15 +11625,7 @@
               <w:spacing w:after="60"/>
             </w:pPr>
             <w:r>
-              <w:t xml:space="preserve">IRQ </w:t>
-            </w:r>
-            <w:proofErr w:type="spellStart"/>
-            <w:r>
-              <w:t>tstamp</w:t>
-            </w:r>
-            <w:proofErr w:type="spellEnd"/>
-            <w:r>
-              <w:t xml:space="preserve"> thresh</w:t>
+              <w:t>IRQ tstamp thresh</w:t>
             </w:r>
           </w:p>
         </w:tc>
@@ -12711,15 +11678,7 @@
               <w:cnfStyle w:val="000000100000"/>
             </w:pPr>
             <w:r>
-              <w:t xml:space="preserve">an interrupt is issued if the number of accumulated timestamps since the last </w:t>
-            </w:r>
-            <w:proofErr w:type="spellStart"/>
-            <w:r>
-              <w:t>irq</w:t>
-            </w:r>
-            <w:proofErr w:type="spellEnd"/>
-            <w:r>
-              <w:t xml:space="preserve"> exceeds this threshold</w:t>
+              <w:t>an interrupt is issued if the number of accumulated timestamps since the last irq exceeds this threshold</w:t>
             </w:r>
           </w:p>
         </w:tc>
@@ -12748,7 +11707,7 @@
         </w:tc>
         <w:tc>
           <w:tcPr>
-            <w:tcW w:w="1321" w:type="dxa"/>
+            <w:tcW w:w="1433" w:type="dxa"/>
             <w:vMerge w:val="restart"/>
             <w:shd w:val="clear" w:color="auto" w:fill="DBE5F1" w:themeFill="accent1" w:themeFillTint="33"/>
             <w:noWrap/>
@@ -12778,11 +11737,9 @@
             <w:r>
               <w:t xml:space="preserve">full </w:t>
             </w:r>
-            <w:proofErr w:type="spellStart"/>
             <w:r>
               <w:t>mem</w:t>
             </w:r>
-            <w:proofErr w:type="spellEnd"/>
           </w:p>
         </w:tc>
       </w:tr>
@@ -12874,7 +11831,7 @@
         </w:tc>
         <w:tc>
           <w:tcPr>
-            <w:tcW w:w="1321" w:type="dxa"/>
+            <w:tcW w:w="1433" w:type="dxa"/>
             <w:vMerge/>
             <w:noWrap/>
             <w:vAlign w:val="center"/>
@@ -12971,15 +11928,7 @@
               <w:t>s</w:t>
             </w:r>
             <w:r>
-              <w:t xml:space="preserve"> passed after the last </w:t>
-            </w:r>
-            <w:proofErr w:type="spellStart"/>
-            <w:r>
-              <w:t>irq</w:t>
-            </w:r>
-            <w:proofErr w:type="spellEnd"/>
-            <w:r>
-              <w:t xml:space="preserve"> and at least a timestamp has been registered</w:t>
+              <w:t xml:space="preserve"> passed after the last irq and at least a timestamp has been registered</w:t>
             </w:r>
           </w:p>
         </w:tc>
@@ -13007,7 +11956,7 @@
         </w:tc>
         <w:tc>
           <w:tcPr>
-            <w:tcW w:w="1321" w:type="dxa"/>
+            <w:tcW w:w="1433" w:type="dxa"/>
             <w:shd w:val="clear" w:color="auto" w:fill="FFFFFF" w:themeFill="background1"/>
             <w:noWrap/>
             <w:vAlign w:val="center"/>
@@ -13155,7 +12104,7 @@
         </w:tc>
         <w:tc>
           <w:tcPr>
-            <w:tcW w:w="1321" w:type="dxa"/>
+            <w:tcW w:w="1433" w:type="dxa"/>
             <w:vMerge w:val="restart"/>
             <w:shd w:val="clear" w:color="auto" w:fill="DBE5F1" w:themeFill="accent1" w:themeFillTint="33"/>
             <w:noWrap/>
@@ -13275,7 +12224,7 @@
         </w:tc>
         <w:tc>
           <w:tcPr>
-            <w:tcW w:w="1321" w:type="dxa"/>
+            <w:tcW w:w="1433" w:type="dxa"/>
             <w:vMerge/>
             <w:shd w:val="clear" w:color="auto" w:fill="DBE5F1" w:themeFill="accent1" w:themeFillTint="33"/>
             <w:noWrap/>
@@ -13364,21 +12313,11 @@
             <w:r>
               <w:t xml:space="preserve">125 MHz </w:t>
             </w:r>
-            <w:proofErr w:type="spellStart"/>
             <w:r>
               <w:t>clk</w:t>
             </w:r>
-            <w:proofErr w:type="spellEnd"/>
-            <w:r>
-              <w:t xml:space="preserve"> and the “staring </w:t>
-            </w:r>
-            <w:proofErr w:type="spellStart"/>
-            <w:r>
-              <w:t>utc</w:t>
-            </w:r>
-            <w:proofErr w:type="spellEnd"/>
-            <w:r>
-              <w:t xml:space="preserve"> time” register</w:t>
+            <w:r>
+              <w:t xml:space="preserve"> and the “staring utc time” register</w:t>
             </w:r>
           </w:p>
         </w:tc>
@@ -13405,7 +12344,7 @@
         </w:tc>
         <w:tc>
           <w:tcPr>
-            <w:tcW w:w="1321" w:type="dxa"/>
+            <w:tcW w:w="1433" w:type="dxa"/>
             <w:noWrap/>
             <w:vAlign w:val="center"/>
             <w:hideMark/>
@@ -13539,7 +12478,7 @@
         </w:tc>
         <w:tc>
           <w:tcPr>
-            <w:tcW w:w="1321" w:type="dxa"/>
+            <w:tcW w:w="1433" w:type="dxa"/>
             <w:vMerge w:val="restart"/>
             <w:shd w:val="clear" w:color="auto" w:fill="DBE5F1" w:themeFill="accent1" w:themeFillTint="33"/>
             <w:noWrap/>
@@ -13657,7 +12596,7 @@
         </w:tc>
         <w:tc>
           <w:tcPr>
-            <w:tcW w:w="1321" w:type="dxa"/>
+            <w:tcW w:w="1433" w:type="dxa"/>
             <w:vMerge/>
             <w:tcBorders>
               <w:bottom w:val="nil"/>
@@ -13671,6 +12610,745 @@
             <w:pPr>
               <w:spacing w:after="60"/>
               <w:cnfStyle w:val="000000000000"/>
+            </w:pPr>
+          </w:p>
+        </w:tc>
+      </w:tr>
+      <w:tr>
+        <w:trPr>
+          <w:cnfStyle w:val="000000100000"/>
+          <w:trHeight w:val="501"/>
+        </w:trPr>
+        <w:tc>
+          <w:tcPr>
+            <w:cnfStyle w:val="001000000000"/>
+            <w:tcW w:w="1890" w:type="dxa"/>
+            <w:tcBorders>
+              <w:bottom w:val="nil"/>
+            </w:tcBorders>
+            <w:shd w:val="clear" w:color="auto" w:fill="auto"/>
+            <w:noWrap/>
+            <w:vAlign w:val="center"/>
+            <w:hideMark/>
+          </w:tcPr>
+          <w:p>
+            <w:pPr>
+              <w:spacing w:after="60"/>
+            </w:pPr>
+            <w:r>
+              <w:t>White Rabbit ctrl</w:t>
+            </w:r>
+          </w:p>
+        </w:tc>
+        <w:tc>
+          <w:tcPr>
+            <w:tcW w:w="634" w:type="dxa"/>
+            <w:tcBorders>
+              <w:bottom w:val="nil"/>
+            </w:tcBorders>
+            <w:shd w:val="clear" w:color="auto" w:fill="auto"/>
+            <w:noWrap/>
+            <w:vAlign w:val="center"/>
+            <w:hideMark/>
+          </w:tcPr>
+          <w:p>
+            <w:pPr>
+              <w:spacing w:after="60"/>
+              <w:cnfStyle w:val="000000100000"/>
+            </w:pPr>
+            <w:r>
+              <w:t>R/W</w:t>
+            </w:r>
+          </w:p>
+        </w:tc>
+        <w:tc>
+          <w:tcPr>
+            <w:tcW w:w="1706" w:type="dxa"/>
+            <w:shd w:val="clear" w:color="auto" w:fill="auto"/>
+            <w:noWrap/>
+            <w:vAlign w:val="center"/>
+            <w:hideMark/>
+          </w:tcPr>
+          <w:p>
+            <w:pPr>
+              <w:spacing w:after="60"/>
+              <w:cnfStyle w:val="000000100000"/>
+            </w:pPr>
+            <w:r>
+              <w:t>[bit 0]</w:t>
+            </w:r>
+          </w:p>
+        </w:tc>
+        <w:tc>
+          <w:tcPr>
+            <w:tcW w:w="3690" w:type="dxa"/>
+            <w:shd w:val="clear" w:color="auto" w:fill="auto"/>
+            <w:vAlign w:val="center"/>
+          </w:tcPr>
+          <w:p>
+            <w:pPr>
+              <w:spacing w:after="60"/>
+              <w:cnfStyle w:val="000000100000"/>
+            </w:pPr>
+            <w:r>
+              <w:t>Enables White Rabbit</w:t>
+            </w:r>
+          </w:p>
+        </w:tc>
+        <w:tc>
+          <w:tcPr>
+            <w:tcW w:w="997" w:type="dxa"/>
+            <w:tcBorders>
+              <w:bottom w:val="nil"/>
+            </w:tcBorders>
+            <w:shd w:val="clear" w:color="auto" w:fill="auto"/>
+            <w:noWrap/>
+            <w:vAlign w:val="center"/>
+            <w:hideMark/>
+          </w:tcPr>
+          <w:p>
+            <w:pPr>
+              <w:spacing w:after="60"/>
+              <w:jc w:val="center"/>
+              <w:cnfStyle w:val="000000100000"/>
+            </w:pPr>
+            <w:r>
+              <w:t>0x51</w:t>
+            </w:r>
+            <w:r>
+              <w:t>0</w:t>
+            </w:r>
+            <w:r>
+              <w:t>B0</w:t>
+            </w:r>
+          </w:p>
+        </w:tc>
+        <w:tc>
+          <w:tcPr>
+            <w:tcW w:w="1433" w:type="dxa"/>
+            <w:tcBorders>
+              <w:bottom w:val="nil"/>
+            </w:tcBorders>
+            <w:shd w:val="clear" w:color="auto" w:fill="auto"/>
+            <w:noWrap/>
+            <w:vAlign w:val="center"/>
+            <w:hideMark/>
+          </w:tcPr>
+          <w:p>
+            <w:pPr>
+              <w:spacing w:after="60"/>
+              <w:cnfStyle w:val="000000100000"/>
+            </w:pPr>
+          </w:p>
+        </w:tc>
+      </w:tr>
+      <w:tr>
+        <w:trPr>
+          <w:trHeight w:val="324"/>
+        </w:trPr>
+        <w:tc>
+          <w:tcPr>
+            <w:cnfStyle w:val="001000000000"/>
+            <w:tcW w:w="1890" w:type="dxa"/>
+            <w:vMerge w:val="restart"/>
+            <w:shd w:val="clear" w:color="auto" w:fill="DBE5F1" w:themeFill="accent1" w:themeFillTint="33"/>
+            <w:noWrap/>
+            <w:vAlign w:val="center"/>
+            <w:hideMark/>
+          </w:tcPr>
+          <w:p>
+            <w:pPr>
+              <w:spacing w:after="60"/>
+            </w:pPr>
+            <w:r>
+              <w:t>White Rabbit status</w:t>
+            </w:r>
+          </w:p>
+        </w:tc>
+        <w:tc>
+          <w:tcPr>
+            <w:tcW w:w="634" w:type="dxa"/>
+            <w:tcBorders>
+              <w:bottom w:val="nil"/>
+            </w:tcBorders>
+            <w:shd w:val="clear" w:color="auto" w:fill="DBE5F1" w:themeFill="accent1" w:themeFillTint="33"/>
+            <w:noWrap/>
+            <w:vAlign w:val="center"/>
+            <w:hideMark/>
+          </w:tcPr>
+          <w:p>
+            <w:pPr>
+              <w:spacing w:after="60"/>
+              <w:cnfStyle w:val="000000000000"/>
+            </w:pPr>
+            <w:r>
+              <w:t>R</w:t>
+            </w:r>
+          </w:p>
+        </w:tc>
+        <w:tc>
+          <w:tcPr>
+            <w:tcW w:w="1706" w:type="dxa"/>
+            <w:shd w:val="clear" w:color="auto" w:fill="DBE5F1" w:themeFill="accent1" w:themeFillTint="33"/>
+            <w:noWrap/>
+            <w:vAlign w:val="center"/>
+            <w:hideMark/>
+          </w:tcPr>
+          <w:p>
+            <w:pPr>
+              <w:spacing w:after="60"/>
+              <w:cnfStyle w:val="000000000000"/>
+            </w:pPr>
+            <w:r>
+              <w:t>[bit 1]</w:t>
+            </w:r>
+          </w:p>
+        </w:tc>
+        <w:tc>
+          <w:tcPr>
+            <w:tcW w:w="3690" w:type="dxa"/>
+            <w:shd w:val="clear" w:color="auto" w:fill="DBE5F1" w:themeFill="accent1" w:themeFillTint="33"/>
+            <w:vAlign w:val="center"/>
+          </w:tcPr>
+          <w:p>
+            <w:pPr>
+              <w:spacing w:after="60"/>
+              <w:cnfStyle w:val="000000000000"/>
+            </w:pPr>
+            <w:r>
+              <w:t>high if White Rabbit is synthesized</w:t>
+            </w:r>
+          </w:p>
+        </w:tc>
+        <w:tc>
+          <w:tcPr>
+            <w:tcW w:w="997" w:type="dxa"/>
+            <w:vMerge w:val="restart"/>
+            <w:shd w:val="clear" w:color="auto" w:fill="DBE5F1" w:themeFill="accent1" w:themeFillTint="33"/>
+            <w:noWrap/>
+            <w:vAlign w:val="center"/>
+            <w:hideMark/>
+          </w:tcPr>
+          <w:p>
+            <w:pPr>
+              <w:spacing w:after="60"/>
+              <w:jc w:val="center"/>
+              <w:cnfStyle w:val="000000000000"/>
+            </w:pPr>
+            <w:r>
+              <w:t>0x51</w:t>
+            </w:r>
+            <w:r>
+              <w:t>0</w:t>
+            </w:r>
+            <w:r>
+              <w:t>B4</w:t>
+            </w:r>
+          </w:p>
+        </w:tc>
+        <w:tc>
+          <w:tcPr>
+            <w:tcW w:w="1433" w:type="dxa"/>
+            <w:tcBorders>
+              <w:bottom w:val="nil"/>
+            </w:tcBorders>
+            <w:shd w:val="clear" w:color="auto" w:fill="DBE5F1" w:themeFill="accent1" w:themeFillTint="33"/>
+            <w:noWrap/>
+            <w:vAlign w:val="center"/>
+            <w:hideMark/>
+          </w:tcPr>
+          <w:p>
+            <w:pPr>
+              <w:spacing w:after="60"/>
+              <w:cnfStyle w:val="000000000000"/>
+            </w:pPr>
+          </w:p>
+        </w:tc>
+      </w:tr>
+      <w:tr>
+        <w:trPr>
+          <w:cnfStyle w:val="000000100000"/>
+          <w:trHeight w:val="261"/>
+        </w:trPr>
+        <w:tc>
+          <w:tcPr>
+            <w:cnfStyle w:val="001000000000"/>
+            <w:tcW w:w="1890" w:type="dxa"/>
+            <w:vMerge/>
+            <w:shd w:val="clear" w:color="auto" w:fill="DBE5F1" w:themeFill="accent1" w:themeFillTint="33"/>
+            <w:noWrap/>
+            <w:vAlign w:val="center"/>
+            <w:hideMark/>
+          </w:tcPr>
+          <w:p>
+            <w:pPr>
+              <w:spacing w:after="60"/>
+            </w:pPr>
+          </w:p>
+        </w:tc>
+        <w:tc>
+          <w:tcPr>
+            <w:tcW w:w="634" w:type="dxa"/>
+            <w:tcBorders>
+              <w:bottom w:val="nil"/>
+            </w:tcBorders>
+            <w:shd w:val="clear" w:color="auto" w:fill="DBE5F1" w:themeFill="accent1" w:themeFillTint="33"/>
+            <w:noWrap/>
+            <w:vAlign w:val="center"/>
+            <w:hideMark/>
+          </w:tcPr>
+          <w:p>
+            <w:pPr>
+              <w:spacing w:after="60"/>
+              <w:cnfStyle w:val="000000100000"/>
+            </w:pPr>
+            <w:r>
+              <w:t>R</w:t>
+            </w:r>
+          </w:p>
+        </w:tc>
+        <w:tc>
+          <w:tcPr>
+            <w:tcW w:w="1706" w:type="dxa"/>
+            <w:shd w:val="clear" w:color="auto" w:fill="DBE5F1" w:themeFill="accent1" w:themeFillTint="33"/>
+            <w:noWrap/>
+            <w:vAlign w:val="center"/>
+            <w:hideMark/>
+          </w:tcPr>
+          <w:p>
+            <w:pPr>
+              <w:spacing w:after="60"/>
+              <w:cnfStyle w:val="000000100000"/>
+            </w:pPr>
+            <w:r>
+              <w:t>[bit 2</w:t>
+            </w:r>
+            <w:r>
+              <w:t>]</w:t>
+            </w:r>
+          </w:p>
+        </w:tc>
+        <w:tc>
+          <w:tcPr>
+            <w:tcW w:w="3690" w:type="dxa"/>
+            <w:shd w:val="clear" w:color="auto" w:fill="DBE5F1" w:themeFill="accent1" w:themeFillTint="33"/>
+            <w:vAlign w:val="center"/>
+          </w:tcPr>
+          <w:p>
+            <w:pPr>
+              <w:spacing w:after="60"/>
+              <w:cnfStyle w:val="000000100000"/>
+            </w:pPr>
+            <w:r>
+              <w:t>tm_link_up</w:t>
+            </w:r>
+          </w:p>
+        </w:tc>
+        <w:tc>
+          <w:tcPr>
+            <w:tcW w:w="997" w:type="dxa"/>
+            <w:vMerge/>
+            <w:shd w:val="clear" w:color="auto" w:fill="DBE5F1" w:themeFill="accent1" w:themeFillTint="33"/>
+            <w:noWrap/>
+            <w:vAlign w:val="center"/>
+            <w:hideMark/>
+          </w:tcPr>
+          <w:p>
+            <w:pPr>
+              <w:spacing w:after="60"/>
+              <w:jc w:val="center"/>
+              <w:cnfStyle w:val="000000100000"/>
+            </w:pPr>
+          </w:p>
+        </w:tc>
+        <w:tc>
+          <w:tcPr>
+            <w:tcW w:w="1433" w:type="dxa"/>
+            <w:tcBorders>
+              <w:bottom w:val="nil"/>
+            </w:tcBorders>
+            <w:shd w:val="clear" w:color="auto" w:fill="DBE5F1" w:themeFill="accent1" w:themeFillTint="33"/>
+            <w:noWrap/>
+            <w:vAlign w:val="center"/>
+            <w:hideMark/>
+          </w:tcPr>
+          <w:p>
+            <w:pPr>
+              <w:spacing w:after="60"/>
+              <w:cnfStyle w:val="000000100000"/>
+            </w:pPr>
+          </w:p>
+        </w:tc>
+      </w:tr>
+      <w:tr>
+        <w:trPr>
+          <w:trHeight w:val="261"/>
+        </w:trPr>
+        <w:tc>
+          <w:tcPr>
+            <w:cnfStyle w:val="001000000000"/>
+            <w:tcW w:w="1890" w:type="dxa"/>
+            <w:vMerge/>
+            <w:shd w:val="clear" w:color="auto" w:fill="DBE5F1" w:themeFill="accent1" w:themeFillTint="33"/>
+            <w:noWrap/>
+            <w:vAlign w:val="center"/>
+            <w:hideMark/>
+          </w:tcPr>
+          <w:p>
+            <w:pPr>
+              <w:spacing w:after="60"/>
+            </w:pPr>
+          </w:p>
+        </w:tc>
+        <w:tc>
+          <w:tcPr>
+            <w:tcW w:w="634" w:type="dxa"/>
+            <w:tcBorders>
+              <w:bottom w:val="nil"/>
+            </w:tcBorders>
+            <w:shd w:val="clear" w:color="auto" w:fill="DBE5F1" w:themeFill="accent1" w:themeFillTint="33"/>
+            <w:noWrap/>
+            <w:vAlign w:val="center"/>
+            <w:hideMark/>
+          </w:tcPr>
+          <w:p>
+            <w:pPr>
+              <w:spacing w:after="60"/>
+              <w:cnfStyle w:val="000000000000"/>
+            </w:pPr>
+            <w:r>
+              <w:t>R</w:t>
+            </w:r>
+          </w:p>
+        </w:tc>
+        <w:tc>
+          <w:tcPr>
+            <w:tcW w:w="1706" w:type="dxa"/>
+            <w:shd w:val="clear" w:color="auto" w:fill="DBE5F1" w:themeFill="accent1" w:themeFillTint="33"/>
+            <w:noWrap/>
+            <w:vAlign w:val="center"/>
+            <w:hideMark/>
+          </w:tcPr>
+          <w:p>
+            <w:pPr>
+              <w:spacing w:after="60"/>
+              <w:cnfStyle w:val="000000000000"/>
+            </w:pPr>
+            <w:r>
+              <w:t>[bit 4]</w:t>
+            </w:r>
+          </w:p>
+        </w:tc>
+        <w:tc>
+          <w:tcPr>
+            <w:tcW w:w="3690" w:type="dxa"/>
+            <w:shd w:val="clear" w:color="auto" w:fill="DBE5F1" w:themeFill="accent1" w:themeFillTint="33"/>
+            <w:vAlign w:val="center"/>
+          </w:tcPr>
+          <w:p>
+            <w:pPr>
+              <w:spacing w:after="60"/>
+              <w:cnfStyle w:val="000000000000"/>
+            </w:pPr>
+            <w:r>
+              <w:t>tm_aux_clk_locked</w:t>
+            </w:r>
+          </w:p>
+        </w:tc>
+        <w:tc>
+          <w:tcPr>
+            <w:tcW w:w="997" w:type="dxa"/>
+            <w:vMerge/>
+            <w:shd w:val="clear" w:color="auto" w:fill="DBE5F1" w:themeFill="accent1" w:themeFillTint="33"/>
+            <w:noWrap/>
+            <w:vAlign w:val="center"/>
+            <w:hideMark/>
+          </w:tcPr>
+          <w:p>
+            <w:pPr>
+              <w:spacing w:after="60"/>
+              <w:jc w:val="center"/>
+              <w:cnfStyle w:val="000000000000"/>
+            </w:pPr>
+          </w:p>
+        </w:tc>
+        <w:tc>
+          <w:tcPr>
+            <w:tcW w:w="1433" w:type="dxa"/>
+            <w:tcBorders>
+              <w:bottom w:val="nil"/>
+            </w:tcBorders>
+            <w:shd w:val="clear" w:color="auto" w:fill="DBE5F1" w:themeFill="accent1" w:themeFillTint="33"/>
+            <w:noWrap/>
+            <w:vAlign w:val="center"/>
+            <w:hideMark/>
+          </w:tcPr>
+          <w:p>
+            <w:pPr>
+              <w:spacing w:after="60"/>
+              <w:cnfStyle w:val="000000000000"/>
+            </w:pPr>
+          </w:p>
+        </w:tc>
+      </w:tr>
+      <w:tr>
+        <w:trPr>
+          <w:cnfStyle w:val="000000100000"/>
+          <w:trHeight w:val="261"/>
+        </w:trPr>
+        <w:tc>
+          <w:tcPr>
+            <w:cnfStyle w:val="001000000000"/>
+            <w:tcW w:w="1890" w:type="dxa"/>
+            <w:vMerge/>
+            <w:shd w:val="clear" w:color="auto" w:fill="DBE5F1" w:themeFill="accent1" w:themeFillTint="33"/>
+            <w:noWrap/>
+            <w:vAlign w:val="center"/>
+            <w:hideMark/>
+          </w:tcPr>
+          <w:p>
+            <w:pPr>
+              <w:spacing w:after="60"/>
+            </w:pPr>
+          </w:p>
+        </w:tc>
+        <w:tc>
+          <w:tcPr>
+            <w:tcW w:w="634" w:type="dxa"/>
+            <w:tcBorders>
+              <w:bottom w:val="nil"/>
+            </w:tcBorders>
+            <w:shd w:val="clear" w:color="auto" w:fill="DBE5F1" w:themeFill="accent1" w:themeFillTint="33"/>
+            <w:noWrap/>
+            <w:vAlign w:val="center"/>
+            <w:hideMark/>
+          </w:tcPr>
+          <w:p>
+            <w:pPr>
+              <w:spacing w:after="60"/>
+              <w:cnfStyle w:val="000000100000"/>
+            </w:pPr>
+            <w:r>
+              <w:t>R</w:t>
+            </w:r>
+          </w:p>
+        </w:tc>
+        <w:tc>
+          <w:tcPr>
+            <w:tcW w:w="1706" w:type="dxa"/>
+            <w:shd w:val="clear" w:color="auto" w:fill="DBE5F1" w:themeFill="accent1" w:themeFillTint="33"/>
+            <w:noWrap/>
+            <w:vAlign w:val="center"/>
+            <w:hideMark/>
+          </w:tcPr>
+          <w:p>
+            <w:pPr>
+              <w:spacing w:after="60"/>
+              <w:cnfStyle w:val="000000100000"/>
+            </w:pPr>
+            <w:r>
+              <w:t xml:space="preserve">[bit </w:t>
+            </w:r>
+            <w:r>
+              <w:t>5</w:t>
+            </w:r>
+            <w:r>
+              <w:t>]</w:t>
+            </w:r>
+          </w:p>
+        </w:tc>
+        <w:tc>
+          <w:tcPr>
+            <w:tcW w:w="3690" w:type="dxa"/>
+            <w:shd w:val="clear" w:color="auto" w:fill="DBE5F1" w:themeFill="accent1" w:themeFillTint="33"/>
+            <w:vAlign w:val="center"/>
+          </w:tcPr>
+          <w:p>
+            <w:pPr>
+              <w:spacing w:after="60"/>
+              <w:cnfStyle w:val="000000100000"/>
+            </w:pPr>
+            <w:r>
+              <w:t>tm_</w:t>
+            </w:r>
+            <w:r>
+              <w:t>time_valid</w:t>
+            </w:r>
+          </w:p>
+        </w:tc>
+        <w:tc>
+          <w:tcPr>
+            <w:tcW w:w="997" w:type="dxa"/>
+            <w:vMerge/>
+            <w:shd w:val="clear" w:color="auto" w:fill="DBE5F1" w:themeFill="accent1" w:themeFillTint="33"/>
+            <w:noWrap/>
+            <w:vAlign w:val="center"/>
+            <w:hideMark/>
+          </w:tcPr>
+          <w:p>
+            <w:pPr>
+              <w:spacing w:after="60"/>
+              <w:jc w:val="center"/>
+              <w:cnfStyle w:val="000000100000"/>
+            </w:pPr>
+          </w:p>
+        </w:tc>
+        <w:tc>
+          <w:tcPr>
+            <w:tcW w:w="1433" w:type="dxa"/>
+            <w:tcBorders>
+              <w:bottom w:val="nil"/>
+            </w:tcBorders>
+            <w:shd w:val="clear" w:color="auto" w:fill="DBE5F1" w:themeFill="accent1" w:themeFillTint="33"/>
+            <w:noWrap/>
+            <w:vAlign w:val="center"/>
+            <w:hideMark/>
+          </w:tcPr>
+          <w:p>
+            <w:pPr>
+              <w:spacing w:after="60"/>
+              <w:cnfStyle w:val="000000100000"/>
+            </w:pPr>
+          </w:p>
+        </w:tc>
+      </w:tr>
+      <w:tr>
+        <w:trPr>
+          <w:trHeight w:val="261"/>
+        </w:trPr>
+        <w:tc>
+          <w:tcPr>
+            <w:cnfStyle w:val="001000000000"/>
+            <w:tcW w:w="1890" w:type="dxa"/>
+            <w:vMerge/>
+            <w:tcBorders>
+              <w:bottom w:val="nil"/>
+            </w:tcBorders>
+            <w:shd w:val="clear" w:color="auto" w:fill="DBE5F1" w:themeFill="accent1" w:themeFillTint="33"/>
+            <w:noWrap/>
+            <w:vAlign w:val="center"/>
+            <w:hideMark/>
+          </w:tcPr>
+          <w:p>
+            <w:pPr>
+              <w:spacing w:after="60"/>
+            </w:pPr>
+          </w:p>
+        </w:tc>
+        <w:tc>
+          <w:tcPr>
+            <w:tcW w:w="634" w:type="dxa"/>
+            <w:tcBorders>
+              <w:bottom w:val="nil"/>
+            </w:tcBorders>
+            <w:shd w:val="clear" w:color="auto" w:fill="DBE5F1" w:themeFill="accent1" w:themeFillTint="33"/>
+            <w:noWrap/>
+            <w:vAlign w:val="center"/>
+            <w:hideMark/>
+          </w:tcPr>
+          <w:p>
+            <w:pPr>
+              <w:spacing w:after="60"/>
+              <w:cnfStyle w:val="000000000000"/>
+            </w:pPr>
+            <w:r>
+              <w:t>R</w:t>
+            </w:r>
+          </w:p>
+        </w:tc>
+        <w:tc>
+          <w:tcPr>
+            <w:tcW w:w="1706" w:type="dxa"/>
+            <w:shd w:val="clear" w:color="auto" w:fill="DBE5F1" w:themeFill="accent1" w:themeFillTint="33"/>
+            <w:noWrap/>
+            <w:vAlign w:val="center"/>
+            <w:hideMark/>
+          </w:tcPr>
+          <w:p>
+            <w:pPr>
+              <w:spacing w:after="60"/>
+              <w:cnfStyle w:val="000000000000"/>
+            </w:pPr>
+            <w:r>
+              <w:t xml:space="preserve">[bit </w:t>
+            </w:r>
+            <w:r>
+              <w:t>9</w:t>
+            </w:r>
+            <w:r>
+              <w:t>]</w:t>
+            </w:r>
+          </w:p>
+        </w:tc>
+        <w:tc>
+          <w:tcPr>
+            <w:tcW w:w="3690" w:type="dxa"/>
+            <w:shd w:val="clear" w:color="auto" w:fill="DBE5F1" w:themeFill="accent1" w:themeFillTint="33"/>
+            <w:vAlign w:val="center"/>
+          </w:tcPr>
+          <w:p>
+            <w:pPr>
+              <w:spacing w:after="60"/>
+              <w:cnfStyle w:val="000000000000"/>
+              <w:rPr>
+                <w:lang w:val="fr-FR"/>
+              </w:rPr>
+            </w:pPr>
+            <w:r>
+              <w:rPr>
+                <w:lang w:val="fr-FR"/>
+              </w:rPr>
+              <w:t>tm_</w:t>
+            </w:r>
+            <w:r>
+              <w:rPr>
+                <w:lang w:val="fr-FR"/>
+              </w:rPr>
+              <w:t xml:space="preserve"> aux_clk_lock_en</w:t>
+            </w:r>
+          </w:p>
+        </w:tc>
+        <w:tc>
+          <w:tcPr>
+            <w:tcW w:w="997" w:type="dxa"/>
+            <w:vMerge/>
+            <w:tcBorders>
+              <w:bottom w:val="nil"/>
+            </w:tcBorders>
+            <w:shd w:val="clear" w:color="auto" w:fill="DBE5F1" w:themeFill="accent1" w:themeFillTint="33"/>
+            <w:noWrap/>
+            <w:vAlign w:val="center"/>
+            <w:hideMark/>
+          </w:tcPr>
+          <w:p>
+            <w:pPr>
+              <w:spacing w:after="60"/>
+              <w:jc w:val="center"/>
+              <w:cnfStyle w:val="000000000000"/>
+              <w:rPr>
+                <w:lang w:val="fr-FR"/>
+              </w:rPr>
+            </w:pPr>
+          </w:p>
+        </w:tc>
+        <w:tc>
+          <w:tcPr>
+            <w:tcW w:w="1433" w:type="dxa"/>
+            <w:tcBorders>
+              <w:bottom w:val="nil"/>
+            </w:tcBorders>
+            <w:shd w:val="clear" w:color="auto" w:fill="DBE5F1" w:themeFill="accent1" w:themeFillTint="33"/>
+            <w:noWrap/>
+            <w:vAlign w:val="center"/>
+            <w:hideMark/>
+          </w:tcPr>
+          <w:p>
+            <w:pPr>
+              <w:spacing w:after="60"/>
+              <w:cnfStyle w:val="000000000000"/>
+              <w:rPr>
+                <w:lang w:val="fr-FR"/>
+              </w:rPr>
             </w:pPr>
           </w:p>
         </w:tc>
@@ -13801,7 +13479,7 @@
         </w:tc>
         <w:tc>
           <w:tcPr>
-            <w:tcW w:w="1321" w:type="dxa"/>
+            <w:tcW w:w="1433" w:type="dxa"/>
             <w:vMerge w:val="restart"/>
             <w:tcBorders>
               <w:top w:val="nil"/>
@@ -13828,17 +13506,19 @@
               <w:fldChar w:fldCharType="begin"/>
             </w:r>
             <w:r>
-              <w:instrText xml:space="preserve"> REF _Ref372131664 \h  \* MERGEFORMAT </w:instrText>
+              <w:instrText xml:space="preserve"> REF _Ref379305268 \h </w:instrText>
             </w:r>
             <w:r>
               <w:fldChar w:fldCharType="separate"/>
             </w:r>
             <w:r>
-              <w:rPr>
-                <w:b/>
-                <w:bCs/>
-              </w:rPr>
-              <w:t>Error! Reference source not found.</w:t>
+              <w:t xml:space="preserve">Table </w:t>
+            </w:r>
+            <w:r>
+              <w:rPr>
+                <w:noProof/>
+              </w:rPr>
+              <w:t>10</w:t>
             </w:r>
             <w:r>
               <w:fldChar w:fldCharType="end"/>
@@ -13949,7 +13629,7 @@
         </w:tc>
         <w:tc>
           <w:tcPr>
-            <w:tcW w:w="1321" w:type="dxa"/>
+            <w:tcW w:w="1433" w:type="dxa"/>
             <w:vMerge/>
             <w:tcBorders>
               <w:top w:val="nil"/>
@@ -13993,16 +13673,6 @@
     </w:p>
     <w:p/>
     <w:p/>
-    <w:p>
-      <w:pPr>
-        <w:pStyle w:val="Caption"/>
-      </w:pPr>
-    </w:p>
-    <w:p>
-      <w:r>
-        <w:br w:type="page"/>
-      </w:r>
-    </w:p>
     <w:p>
       <w:pPr>
         <w:spacing w:before="200"/>
@@ -14310,11 +13980,9 @@
             <w:r>
               <w:t xml:space="preserve">ACAM </w:t>
             </w:r>
-            <w:proofErr w:type="spellStart"/>
             <w:r>
               <w:t>config</w:t>
             </w:r>
-            <w:proofErr w:type="spellEnd"/>
           </w:p>
         </w:tc>
         <w:tc>
@@ -14954,6 +14622,7 @@
         </w:rPr>
       </w:pPr>
       <w:bookmarkStart w:id="10" w:name="_Ref379305268"/>
+      <w:bookmarkStart w:id="11" w:name="_Ref391039545"/>
       <w:r>
         <w:t xml:space="preserve">Table </w:t>
       </w:r>
@@ -14967,16 +14636,9 @@
       </w:fldSimple>
       <w:bookmarkEnd w:id="10"/>
       <w:r>
-        <w:t xml:space="preserve">: Control </w:t>
-      </w:r>
-      <w:proofErr w:type="gramStart"/>
-      <w:r>
-        <w:t>register</w:t>
-      </w:r>
-      <w:proofErr w:type="gramEnd"/>
-      <w:r>
-        <w:t xml:space="preserve"> actions</w:t>
-      </w:r>
+        <w:t>: Control register actions</w:t>
+      </w:r>
+      <w:bookmarkEnd w:id="11"/>
     </w:p>
     <w:p>
       <w:pPr>
@@ -15185,11 +14847,7 @@
         <w:t>200</w:t>
       </w:r>
       <w:r>
-        <w:t xml:space="preserve"> </w:t>
-      </w:r>
-      <w:proofErr w:type="spellStart"/>
-      <w:r>
-        <w:t>m</w:t>
+        <w:t xml:space="preserve"> m</w:t>
       </w:r>
       <w:r>
         <w:t>s</w:t>
@@ -15197,13 +14855,53 @@
       <w:r>
         <w:t>.</w:t>
       </w:r>
-      <w:proofErr w:type="spellEnd"/>
     </w:p>
     <w:p>
       <w:pPr>
+        <w:jc w:val="both"/>
+      </w:pPr>
+      <w:r>
+        <w:rPr>
+          <w:b/>
+        </w:rPr>
+        <w:t>White Rabbit control</w:t>
+      </w:r>
+      <w:r>
+        <w:rPr>
+          <w:b/>
+        </w:rPr>
+        <w:t>:</w:t>
+      </w:r>
+      <w:r>
+        <w:rPr>
+          <w:b/>
+        </w:rPr>
+        <w:t xml:space="preserve"> </w:t>
+      </w:r>
+      <w:r>
+        <w:t>Bit</w:t>
+      </w:r>
+      <w:r>
+        <w:t xml:space="preserve"> 0 enables the startup of White Rabbit synchronization.</w:t>
+      </w:r>
+    </w:p>
+    <w:p>
+      <w:pPr>
+        <w:rPr>
+          <w:rFonts w:asciiTheme="majorHAnsi" w:eastAsiaTheme="majorEastAsia" w:hAnsiTheme="majorHAnsi" w:cstheme="majorBidi"/>
+          <w:color w:val="243F60" w:themeColor="accent1" w:themeShade="7F"/>
+        </w:rPr>
+      </w:pPr>
+      <w:r>
+        <w:br w:type="page"/>
+      </w:r>
+    </w:p>
+    <w:p>
+      <w:pPr>
         <w:pStyle w:val="Heading5"/>
       </w:pPr>
       <w:r>
+        <w:lastRenderedPageBreak/>
         <w:t>Read only</w:t>
       </w:r>
     </w:p>
@@ -15244,7 +14942,6 @@
         <w:rPr>
           <w:b/>
         </w:rPr>
-        <w:lastRenderedPageBreak/>
         <w:t>WR pointer</w:t>
       </w:r>
       <w:r>
@@ -15260,34 +14957,51 @@
         <w:t xml:space="preserve"> </w:t>
       </w:r>
       <w:r>
-        <w:t xml:space="preserve">Keeps track of the next position to be written in the circular buffer memory for the timestamps (12 </w:t>
-      </w:r>
-      <w:proofErr w:type="spellStart"/>
-      <w:r>
-        <w:t>LSb</w:t>
-      </w:r>
-      <w:proofErr w:type="spellEnd"/>
-      <w:r>
-        <w:t xml:space="preserve">). It includes the ‘Da Capo counter’ that keeps track of the number of overruns of the memory block (20 </w:t>
-      </w:r>
-      <w:proofErr w:type="spellStart"/>
-      <w:r>
-        <w:t>MSb</w:t>
-      </w:r>
-      <w:proofErr w:type="spellEnd"/>
-      <w:r>
-        <w:t>).</w:t>
+        <w:t>Keeps track of the next position to be written in the circular buffer memory for the timestamps (12 LSb). It includes the ‘Da Capo counter’ that keeps track of the number of overruns of the memory block (20 MSb).</w:t>
       </w:r>
     </w:p>
     <w:p>
       <w:pPr>
+        <w:jc w:val="both"/>
+      </w:pPr>
+      <w:r>
+        <w:rPr>
+          <w:b/>
+        </w:rPr>
+        <w:t>White Rabbit status</w:t>
+      </w:r>
+      <w:r>
+        <w:rPr>
+          <w:b/>
+        </w:rPr>
+        <w:t>:</w:t>
+      </w:r>
+      <w:r>
+        <w:rPr>
+          <w:b/>
+        </w:rPr>
+        <w:t xml:space="preserve"> </w:t>
+      </w:r>
+      <w:r>
+        <w:t>White Rabbit status register</w:t>
+      </w:r>
+      <w:r>
+        <w:t xml:space="preserve"> carries information o</w:t>
+      </w:r>
+      <w:r>
+        <w:t>f</w:t>
+      </w:r>
+      <w:r>
+        <w:t xml:space="preserve"> different White Rabbit signals. In particular [bit 4] shows if the synchronization has been established. </w:t>
+      </w:r>
+    </w:p>
+    <w:p>
+      <w:pPr>
         <w:pStyle w:val="Heading5"/>
       </w:pPr>
-      <w:proofErr w:type="gramStart"/>
       <w:r>
         <w:t>Write  only</w:t>
       </w:r>
-      <w:proofErr w:type="gramEnd"/>
     </w:p>
     <w:p>
       <w:pPr>
@@ -15330,7 +15044,7 @@
         <w:spacing w:after="100"/>
         <w:ind w:left="720"/>
       </w:pPr>
-      <w:bookmarkStart w:id="11" w:name="_Ref379289901"/>
+      <w:bookmarkStart w:id="12" w:name="_Ref379289901"/>
     </w:p>
     <w:p>
       <w:pPr>
@@ -15341,7 +15055,7 @@
         </w:numPr>
         <w:spacing w:after="100"/>
       </w:pPr>
-      <w:bookmarkStart w:id="12" w:name="_Ref379297056"/>
+      <w:bookmarkStart w:id="13" w:name="_Ref379297056"/>
       <w:r>
         <w:t xml:space="preserve">TDC </w:t>
       </w:r>
@@ -15354,8 +15068,8 @@
       <w:r>
         <w:t>C</w:t>
       </w:r>
-      <w:bookmarkEnd w:id="11"/>
       <w:bookmarkEnd w:id="12"/>
+      <w:bookmarkEnd w:id="13"/>
     </w:p>
     <w:p>
       <w:pPr>
@@ -15378,37 +15092,8 @@
         <w:spacing w:after="0"/>
         <w:jc w:val="both"/>
       </w:pPr>
-      <w:proofErr w:type="gramStart"/>
-      <w:r>
-        <w:t>when</w:t>
-      </w:r>
-      <w:proofErr w:type="gramEnd"/>
-      <w:r>
-        <w:t xml:space="preserve"> the amount of timestamps written in the “</w:t>
-      </w:r>
-      <w:proofErr w:type="spellStart"/>
-      <w:r>
-        <w:t>circular_buffer</w:t>
-      </w:r>
-      <w:proofErr w:type="spellEnd"/>
-      <w:r>
-        <w:t xml:space="preserve">”, since the last interrupt or since the startup of the acquisition, exceeds the </w:t>
-      </w:r>
-      <w:proofErr w:type="spellStart"/>
-      <w:r>
-        <w:t>PCIe</w:t>
-      </w:r>
-      <w:proofErr w:type="spellEnd"/>
-      <w:r>
-        <w:t xml:space="preserve"> settable threshold </w:t>
-      </w:r>
-      <w:proofErr w:type="spellStart"/>
-      <w:r>
-        <w:t>irq_tstamp_threshold</w:t>
-      </w:r>
-      <w:proofErr w:type="spellEnd"/>
-      <w:r>
-        <w:t>. We refer to this interrupt as “timestamps interrupt”.</w:t>
+      <w:r>
+        <w:t>when the amount of timestamps written in the “circular_buffer”, since the last interrupt or since the startup of the acquisition, exceeds the PCIe settable threshold irq_tstamp_threshold. We refer to this interrupt as “timestamps interrupt”.</w:t>
       </w:r>
     </w:p>
     <w:p>
@@ -15421,37 +15106,8 @@
         <w:spacing w:after="120"/>
         <w:jc w:val="both"/>
       </w:pPr>
-      <w:proofErr w:type="gramStart"/>
-      <w:r>
-        <w:t>when</w:t>
-      </w:r>
-      <w:proofErr w:type="gramEnd"/>
-      <w:r>
-        <w:t xml:space="preserve"> some timestamps have been written in the </w:t>
-      </w:r>
-      <w:proofErr w:type="spellStart"/>
-      <w:r>
-        <w:t>circular_buffer</w:t>
-      </w:r>
-      <w:proofErr w:type="spellEnd"/>
-      <w:r>
-        <w:t xml:space="preserve"> (&gt;=1 timestamp) and the amount of time passed since the last interrupt or since the acquisition startup, exceeds the </w:t>
-      </w:r>
-      <w:proofErr w:type="spellStart"/>
-      <w:r>
-        <w:t>PCIe</w:t>
-      </w:r>
-      <w:proofErr w:type="spellEnd"/>
-      <w:r>
-        <w:t xml:space="preserve"> settable threshold </w:t>
-      </w:r>
-      <w:proofErr w:type="spellStart"/>
-      <w:r>
-        <w:t>irq_time_threshold</w:t>
-      </w:r>
-      <w:proofErr w:type="spellEnd"/>
-      <w:r>
-        <w:t>. We refer to this</w:t>
+      <w:r>
+        <w:t>when some timestamps have been written in the circular_buffer (&gt;=1 timestamp) and the amount of time passed since the last interrupt or since the acquisition startup, exceeds the PCIe settable threshold irq_time_threshold. We refer to this</w:t>
       </w:r>
       <w:r>
         <w:t xml:space="preserve"> </w:t>
@@ -15470,29 +15126,8 @@
         <w:spacing w:after="120"/>
         <w:jc w:val="both"/>
       </w:pPr>
-      <w:proofErr w:type="gramStart"/>
-      <w:r>
-        <w:t>when</w:t>
-      </w:r>
-      <w:proofErr w:type="gramEnd"/>
-      <w:r>
-        <w:t xml:space="preserve"> the ACAM raises the Error flag; this means that the ACAM Hit FIFOs have been receiving pulses with a frequency &gt; 31.25 </w:t>
-      </w:r>
-      <w:proofErr w:type="spellStart"/>
-      <w:r>
-        <w:t>MHz.</w:t>
-      </w:r>
-      <w:proofErr w:type="spellEnd"/>
-      <w:r>
-        <w:t xml:space="preserve"> We refer to this interrupt as “</w:t>
-      </w:r>
-      <w:proofErr w:type="spellStart"/>
-      <w:r>
-        <w:t>acam</w:t>
-      </w:r>
-      <w:proofErr w:type="spellEnd"/>
-      <w:r>
-        <w:t xml:space="preserve"> error interrupt”.</w:t>
+      <w:r>
+        <w:t>when the ACAM raises the Error flag; this means that the ACAM Hit FIFOs have been receiving pulses with a frequency &gt; 31.25 MHz. We refer to this interrupt as “acam error interrupt”.</w:t>
       </w:r>
     </w:p>
     <w:p>
@@ -15530,7 +15165,6 @@
         <w:t xml:space="preserve"> describes the TDC EIC registers.</w:t>
       </w:r>
     </w:p>
-    <w:p/>
     <w:p>
       <w:r>
         <w:br w:type="page"/>
@@ -15855,23 +15489,7 @@
               <w:cnfStyle w:val="000000000000"/>
             </w:pPr>
             <w:r>
-              <w:t>write ‘1’ to disable “</w:t>
-            </w:r>
-            <w:proofErr w:type="spellStart"/>
-            <w:r>
-              <w:t>tstamps</w:t>
-            </w:r>
-            <w:proofErr w:type="spellEnd"/>
-            <w:r>
-              <w:t xml:space="preserve"> </w:t>
-            </w:r>
-            <w:proofErr w:type="spellStart"/>
-            <w:r>
-              <w:t>irq</w:t>
-            </w:r>
-            <w:proofErr w:type="spellEnd"/>
-            <w:r>
-              <w:t>”</w:t>
+              <w:t>write ‘1’ to disable “tstamps irq”</w:t>
             </w:r>
           </w:p>
         </w:tc>
@@ -15954,15 +15572,7 @@
               <w:cnfStyle w:val="000000100000"/>
             </w:pPr>
             <w:r>
-              <w:t xml:space="preserve">write ‘1’ to disable “time </w:t>
-            </w:r>
-            <w:proofErr w:type="spellStart"/>
-            <w:r>
-              <w:t>irq</w:t>
-            </w:r>
-            <w:proofErr w:type="spellEnd"/>
-            <w:r>
-              <w:t>”</w:t>
+              <w:t>write ‘1’ to disable “time irq”</w:t>
             </w:r>
           </w:p>
         </w:tc>
@@ -16044,23 +15654,7 @@
               <w:cnfStyle w:val="000000000000"/>
             </w:pPr>
             <w:r>
-              <w:t>write ‘1’ to disable “</w:t>
-            </w:r>
-            <w:proofErr w:type="spellStart"/>
-            <w:r>
-              <w:t>acam</w:t>
-            </w:r>
-            <w:proofErr w:type="spellEnd"/>
-            <w:r>
-              <w:t xml:space="preserve"> error </w:t>
-            </w:r>
-            <w:proofErr w:type="spellStart"/>
-            <w:r>
-              <w:t>irq</w:t>
-            </w:r>
-            <w:proofErr w:type="spellEnd"/>
-            <w:r>
-              <w:t>”</w:t>
+              <w:t>write ‘1’ to disable “acam error irq”</w:t>
             </w:r>
           </w:p>
         </w:tc>
@@ -16330,23 +15924,7 @@
               <w:cnfStyle w:val="000000100000"/>
             </w:pPr>
             <w:r>
-              <w:t>write ‘1’ to enable “</w:t>
-            </w:r>
-            <w:proofErr w:type="spellStart"/>
-            <w:r>
-              <w:t>tstamps</w:t>
-            </w:r>
-            <w:proofErr w:type="spellEnd"/>
-            <w:r>
-              <w:t xml:space="preserve"> </w:t>
-            </w:r>
-            <w:proofErr w:type="spellStart"/>
-            <w:r>
-              <w:t>irq</w:t>
-            </w:r>
-            <w:proofErr w:type="spellEnd"/>
-            <w:r>
-              <w:t>”</w:t>
+              <w:t>write ‘1’ to enable “tstamps irq”</w:t>
             </w:r>
           </w:p>
         </w:tc>
@@ -16428,15 +16006,7 @@
               <w:cnfStyle w:val="000000000000"/>
             </w:pPr>
             <w:r>
-              <w:t xml:space="preserve">write ‘1’ to enable “time </w:t>
-            </w:r>
-            <w:proofErr w:type="spellStart"/>
-            <w:r>
-              <w:t>irq</w:t>
-            </w:r>
-            <w:proofErr w:type="spellEnd"/>
-            <w:r>
-              <w:t>”</w:t>
+              <w:t>write ‘1’ to enable “time irq”</w:t>
             </w:r>
           </w:p>
         </w:tc>
@@ -16519,23 +16089,7 @@
               <w:cnfStyle w:val="000000100000"/>
             </w:pPr>
             <w:r>
-              <w:t>write ‘1’ to enable “</w:t>
-            </w:r>
-            <w:proofErr w:type="spellStart"/>
-            <w:r>
-              <w:t>acam</w:t>
-            </w:r>
-            <w:proofErr w:type="spellEnd"/>
-            <w:r>
-              <w:t xml:space="preserve"> error </w:t>
-            </w:r>
-            <w:proofErr w:type="spellStart"/>
-            <w:r>
-              <w:t>irq</w:t>
-            </w:r>
-            <w:proofErr w:type="spellEnd"/>
-            <w:r>
-              <w:t>”</w:t>
+              <w:t>write ‘1’ to enable “acam error irq”</w:t>
             </w:r>
           </w:p>
         </w:tc>
@@ -16711,21 +16265,8 @@
             <w:pPr>
               <w:cnfStyle w:val="000000100000"/>
             </w:pPr>
-            <w:proofErr w:type="gramStart"/>
-            <w:r>
-              <w:t>Shows which interrupts</w:t>
-            </w:r>
-            <w:proofErr w:type="gramEnd"/>
-            <w:r>
-              <w:t xml:space="preserve"> are enabled. Reading ‘1’ means that the interrupt associated with the </w:t>
-            </w:r>
-            <w:proofErr w:type="spellStart"/>
-            <w:r>
-              <w:t>bitfield</w:t>
-            </w:r>
-            <w:proofErr w:type="spellEnd"/>
-            <w:r>
-              <w:t xml:space="preserve"> is enabled.</w:t>
+            <w:r>
+              <w:t>Shows which interrupts are enabled. Reading ‘1’ means that the interrupt associated with the bitfield is enabled.</w:t>
             </w:r>
           </w:p>
         </w:tc>
@@ -16822,23 +16363,7 @@
               <w:cnfStyle w:val="000000000000"/>
             </w:pPr>
             <w:r>
-              <w:t>read ‘1’ means “</w:t>
-            </w:r>
-            <w:proofErr w:type="spellStart"/>
-            <w:r>
-              <w:t>tstamps</w:t>
-            </w:r>
-            <w:proofErr w:type="spellEnd"/>
-            <w:r>
-              <w:t xml:space="preserve"> </w:t>
-            </w:r>
-            <w:proofErr w:type="spellStart"/>
-            <w:r>
-              <w:t>irq</w:t>
-            </w:r>
-            <w:proofErr w:type="spellEnd"/>
-            <w:r>
-              <w:t>” is enabled</w:t>
+              <w:t>read ‘1’ means “tstamps irq” is enabled</w:t>
             </w:r>
           </w:p>
         </w:tc>
@@ -16924,15 +16449,7 @@
               <w:cnfStyle w:val="000000100000"/>
             </w:pPr>
             <w:r>
-              <w:t xml:space="preserve">read ‘1’ means “time </w:t>
-            </w:r>
-            <w:proofErr w:type="spellStart"/>
-            <w:r>
-              <w:t>irq</w:t>
-            </w:r>
-            <w:proofErr w:type="spellEnd"/>
-            <w:r>
-              <w:t>” is enabled</w:t>
+              <w:t>read ‘1’ means “time irq” is enabled</w:t>
             </w:r>
           </w:p>
         </w:tc>
@@ -17017,23 +16534,7 @@
               <w:cnfStyle w:val="000000000000"/>
             </w:pPr>
             <w:r>
-              <w:t>read ‘1’ means “</w:t>
-            </w:r>
-            <w:proofErr w:type="spellStart"/>
-            <w:r>
-              <w:t>acam</w:t>
-            </w:r>
-            <w:proofErr w:type="spellEnd"/>
-            <w:r>
-              <w:t xml:space="preserve"> error </w:t>
-            </w:r>
-            <w:proofErr w:type="spellStart"/>
-            <w:r>
-              <w:t>irq</w:t>
-            </w:r>
-            <w:proofErr w:type="spellEnd"/>
-            <w:r>
-              <w:t>” is enabled</w:t>
+              <w:t>read ‘1’ means “acam error irq” is enabled</w:t>
             </w:r>
           </w:p>
         </w:tc>
@@ -17231,15 +16732,7 @@
               <w:cnfStyle w:val="000000000000"/>
             </w:pPr>
             <w:r>
-              <w:t xml:space="preserve">Each bit represents the state of the corresponding interrupt. Reading ‘1’ means the interrupt is pending. Writing ‘1’ to a bit </w:t>
-            </w:r>
-            <w:proofErr w:type="gramStart"/>
-            <w:r>
-              <w:t>clears</w:t>
-            </w:r>
-            <w:proofErr w:type="gramEnd"/>
-            <w:r>
-              <w:t xml:space="preserve"> the corresponding interrupt. Writing ‘0’ has no effect.</w:t>
+              <w:t>Each bit represents the state of the corresponding interrupt. Reading ‘1’ means the interrupt is pending. Writing ‘1’ to a bit clears the corresponding interrupt. Writing ‘0’ has no effect.</w:t>
             </w:r>
           </w:p>
         </w:tc>
@@ -17344,23 +16837,7 @@
               <w:cnfStyle w:val="000000100000"/>
             </w:pPr>
             <w:r>
-              <w:t>read ‘1’ means “</w:t>
-            </w:r>
-            <w:proofErr w:type="spellStart"/>
-            <w:r>
-              <w:t>tstamps</w:t>
-            </w:r>
-            <w:proofErr w:type="spellEnd"/>
-            <w:r>
-              <w:t xml:space="preserve"> </w:t>
-            </w:r>
-            <w:proofErr w:type="spellStart"/>
-            <w:r>
-              <w:t>irq</w:t>
-            </w:r>
-            <w:proofErr w:type="spellEnd"/>
-            <w:r>
-              <w:t>” is pending</w:t>
+              <w:t>read ‘1’ means “tstamps irq” is pending</w:t>
             </w:r>
           </w:p>
           <w:p>
@@ -17376,23 +16853,7 @@
               <w:cnfStyle w:val="000000100000"/>
             </w:pPr>
             <w:r>
-              <w:t>write ‘1’ to clear the “</w:t>
-            </w:r>
-            <w:proofErr w:type="spellStart"/>
-            <w:r>
-              <w:t>tstamps</w:t>
-            </w:r>
-            <w:proofErr w:type="spellEnd"/>
-            <w:r>
-              <w:t xml:space="preserve"> </w:t>
-            </w:r>
-            <w:proofErr w:type="spellStart"/>
-            <w:r>
-              <w:t>irq</w:t>
-            </w:r>
-            <w:proofErr w:type="spellEnd"/>
-            <w:r>
-              <w:t>”</w:t>
+              <w:t>write ‘1’ to clear the “tstamps irq”</w:t>
             </w:r>
           </w:p>
           <w:p>
@@ -17492,15 +16953,7 @@
               <w:cnfStyle w:val="000000000000"/>
             </w:pPr>
             <w:r>
-              <w:t xml:space="preserve">read ‘1’ means “time </w:t>
-            </w:r>
-            <w:proofErr w:type="spellStart"/>
-            <w:r>
-              <w:t>irq</w:t>
-            </w:r>
-            <w:proofErr w:type="spellEnd"/>
-            <w:r>
-              <w:t>” is pending</w:t>
+              <w:t>read ‘1’ means “time irq” is pending</w:t>
             </w:r>
           </w:p>
           <w:p>
@@ -17516,15 +16969,7 @@
               <w:cnfStyle w:val="000000000000"/>
             </w:pPr>
             <w:r>
-              <w:t xml:space="preserve">write ‘1’ to clear the “time </w:t>
-            </w:r>
-            <w:proofErr w:type="spellStart"/>
-            <w:r>
-              <w:t>irq</w:t>
-            </w:r>
-            <w:proofErr w:type="spellEnd"/>
-            <w:r>
-              <w:t>”</w:t>
+              <w:t>write ‘1’ to clear the “time irq”</w:t>
             </w:r>
           </w:p>
           <w:p>
@@ -17631,23 +17076,7 @@
               <w:cnfStyle w:val="000000100000"/>
             </w:pPr>
             <w:r>
-              <w:t>read ‘1’ means “</w:t>
-            </w:r>
-            <w:proofErr w:type="spellStart"/>
-            <w:r>
-              <w:t>acam</w:t>
-            </w:r>
-            <w:proofErr w:type="spellEnd"/>
-            <w:r>
-              <w:t xml:space="preserve"> error </w:t>
-            </w:r>
-            <w:proofErr w:type="spellStart"/>
-            <w:r>
-              <w:t>irq</w:t>
-            </w:r>
-            <w:proofErr w:type="spellEnd"/>
-            <w:r>
-              <w:t>” is pending</w:t>
+              <w:t>read ‘1’ means “acam error irq” is pending</w:t>
             </w:r>
           </w:p>
           <w:p>
@@ -17663,23 +17092,7 @@
               <w:cnfStyle w:val="000000100000"/>
             </w:pPr>
             <w:r>
-              <w:t xml:space="preserve">write ‘1’ to clear the “t </w:t>
-            </w:r>
-            <w:proofErr w:type="spellStart"/>
-            <w:r>
-              <w:t>acam</w:t>
-            </w:r>
-            <w:proofErr w:type="spellEnd"/>
-            <w:r>
-              <w:t xml:space="preserve"> error </w:t>
-            </w:r>
-            <w:proofErr w:type="spellStart"/>
-            <w:r>
-              <w:t>irq</w:t>
-            </w:r>
-            <w:proofErr w:type="spellEnd"/>
-            <w:r>
-              <w:t>”</w:t>
+              <w:t>write ‘1’ to clear the “t acam error irq”</w:t>
             </w:r>
           </w:p>
           <w:p>
@@ -17816,7 +17229,7 @@
         <w:pStyle w:val="Caption"/>
         <w:jc w:val="center"/>
       </w:pPr>
-      <w:bookmarkStart w:id="13" w:name="_Ref379302072"/>
+      <w:bookmarkStart w:id="14" w:name="_Ref379302072"/>
       <w:r>
         <w:t xml:space="preserve">Table </w:t>
       </w:r>
@@ -17828,7 +17241,7 @@
           <w:t>11</w:t>
         </w:r>
       </w:fldSimple>
-      <w:bookmarkEnd w:id="13"/>
+      <w:bookmarkEnd w:id="14"/>
       <w:r>
         <w:t xml:space="preserve">: </w:t>
       </w:r>
@@ -18343,14 +17756,12 @@
       <w:r>
         <w:t xml:space="preserve"> with the TDC core </w:t>
       </w:r>
-      <w:proofErr w:type="spellStart"/>
       <w:r>
         <w:rPr>
           <w:b/>
         </w:rPr>
         <w:t>bitstream</w:t>
       </w:r>
-      <w:proofErr w:type="spellEnd"/>
       <w:r>
         <w:rPr>
           <w:b/>
@@ -19218,29 +18629,8 @@
         <w:fldChar w:fldCharType="end"/>
       </w:r>
       <w:r>
-        <w:t xml:space="preserve">); the default value for the </w:t>
-      </w:r>
-      <w:proofErr w:type="spellStart"/>
-      <w:r>
-        <w:t>tstamps_irq</w:t>
-      </w:r>
-      <w:proofErr w:type="spellEnd"/>
-      <w:r>
-        <w:t xml:space="preserve"> is 256 (circular buffer full) and for the </w:t>
-      </w:r>
-      <w:proofErr w:type="spellStart"/>
-      <w:r>
-        <w:t>time_irq</w:t>
-      </w:r>
-      <w:proofErr w:type="spellEnd"/>
-      <w:r>
-        <w:t xml:space="preserve"> 200 </w:t>
-      </w:r>
-      <w:proofErr w:type="spellStart"/>
-      <w:r>
-        <w:t>ms.</w:t>
-      </w:r>
-      <w:proofErr w:type="spellEnd"/>
+        <w:t>); the default value for the tstamps_irq is 256 (circular buffer full) and for the time_irq 200 ms.</w:t>
+      </w:r>
     </w:p>
     <w:p>
       <w:pPr>
@@ -19388,19 +18778,17 @@
         <w:t xml:space="preserve"> inputs </w:t>
       </w:r>
       <w:r>
-        <w:t xml:space="preserve">and the desired termination resistors though the dedicated TDC </w:t>
-      </w:r>
-      <w:proofErr w:type="gramStart"/>
-      <w:r>
-        <w:t xml:space="preserve">core </w:t>
+        <w:t xml:space="preserve">and the desired termination resistors though the dedicated TDC core </w:t>
       </w:r>
       <w:r>
         <w:t xml:space="preserve">local </w:t>
       </w:r>
       <w:r>
-        <w:t>register</w:t>
-      </w:r>
-      <w:proofErr w:type="gramEnd"/>
+        <w:t>r</w:t>
+      </w:r>
+      <w:r>
+        <w:t>egister</w:t>
+      </w:r>
       <w:r>
         <w:t xml:space="preserve"> </w:t>
       </w:r>
@@ -19457,6 +18845,76 @@
         <w:jc w:val="both"/>
       </w:pPr>
       <w:r>
+        <w:t>Optionally, e</w:t>
+      </w:r>
+      <w:r>
+        <w:t xml:space="preserve">nable White Rabbit through the </w:t>
+      </w:r>
+      <w:r>
+        <w:t xml:space="preserve">White Rabbit control </w:t>
+      </w:r>
+      <w:r>
+        <w:t xml:space="preserve">register </w:t>
+      </w:r>
+      <w:r>
+        <w:t>bit 0;</w:t>
+      </w:r>
+      <w:r>
+        <w:t xml:space="preserve"> wait until the synchronization is established by checking the White Rabbit status register bit 4 (see </w:t>
+      </w:r>
+      <w:r>
+        <w:fldChar w:fldCharType="begin"/>
+      </w:r>
+      <w:r>
+        <w:instrText xml:space="preserve"> REF _Ref372130871 \h </w:instrText>
+      </w:r>
+      <w:r>
+        <w:fldChar w:fldCharType="separate"/>
+      </w:r>
+      <w:r>
+        <w:t xml:space="preserve">Table </w:t>
+      </w:r>
+      <w:r>
+        <w:rPr>
+          <w:noProof/>
+        </w:rPr>
+        <w:t>9</w:t>
+      </w:r>
+      <w:r>
+        <w:fldChar w:fldCharType="end"/>
+      </w:r>
+      <w:r>
+        <w:t>)</w:t>
+      </w:r>
+      <w:r>
+        <w:t>.</w:t>
+      </w:r>
+    </w:p>
+    <w:p>
+      <w:pPr>
+        <w:pStyle w:val="ListParagraph"/>
+        <w:spacing w:after="100"/>
+        <w:jc w:val="both"/>
+        <w:rPr>
+          <w:sz w:val="10"/>
+          <w:szCs w:val="10"/>
+        </w:rPr>
+      </w:pPr>
+    </w:p>
+    <w:p>
+      <w:pPr>
+        <w:pStyle w:val="ListParagraph"/>
+        <w:numPr>
+          <w:ilvl w:val="0"/>
+          <w:numId w:val="14"/>
+        </w:numPr>
+        <w:jc w:val="both"/>
+        <w:rPr>
+          <w:sz w:val="16"/>
+          <w:szCs w:val="16"/>
+        </w:rPr>
+      </w:pPr>
+      <w:r>
         <w:rPr>
           <w:b/>
         </w:rPr>
@@ -19519,14 +18977,12 @@
       <w:r>
         <w:t xml:space="preserve"> This generates the </w:t>
       </w:r>
-      <w:proofErr w:type="spellStart"/>
       <w:r>
         <w:rPr>
           <w:b/>
         </w:rPr>
         <w:t>TStart</w:t>
       </w:r>
-      <w:proofErr w:type="spellEnd"/>
       <w:r>
         <w:t xml:space="preserve"> signal for the ACAM chip, and from that moment on, every pulse arriving to the ACAM inputs will generate a timestamp that will be immediately fetched by the TDC core and stored in the </w:t>
       </w:r>
@@ -19542,13 +18998,6 @@
       <w:r>
         <w:t>uffer memory.</w:t>
       </w:r>
-    </w:p>
-    <w:p>
-      <w:pPr>
-        <w:pStyle w:val="ListParagraph"/>
-        <w:spacing w:after="100"/>
-        <w:jc w:val="both"/>
-      </w:pPr>
     </w:p>
     <w:p>
       <w:pPr>
@@ -19567,15 +19016,7 @@
           <w:sz w:val="16"/>
           <w:szCs w:val="16"/>
         </w:rPr>
-        <w:t xml:space="preserve">ation of the board. This document however does not include the calibration details. </w:t>
-      </w:r>
-      <w:proofErr w:type="gramStart"/>
-      <w:r>
-        <w:rPr>
-          <w:sz w:val="16"/>
-          <w:szCs w:val="16"/>
-        </w:rPr>
-        <w:t>Consult</w:t>
+        <w:t>ation of the board. This document however does not include the calibration details. Consult</w:t>
       </w:r>
       <w:r>
         <w:rPr>
@@ -19591,7 +19032,6 @@
         </w:rPr>
         <w:t>[4] for all the calibration information.</w:t>
       </w:r>
-      <w:proofErr w:type="gramEnd"/>
     </w:p>
     <w:p>
       <w:pPr>
@@ -20232,29 +19672,8 @@
         <w:fldChar w:fldCharType="end"/>
       </w:r>
       <w:r>
-        <w:t xml:space="preserve">); the default value for the </w:t>
-      </w:r>
-      <w:proofErr w:type="spellStart"/>
-      <w:r>
-        <w:t>tstamps_irq</w:t>
-      </w:r>
-      <w:proofErr w:type="spellEnd"/>
-      <w:r>
-        <w:t xml:space="preserve"> is 256 (circular buffer full) and for the </w:t>
-      </w:r>
-      <w:proofErr w:type="spellStart"/>
-      <w:r>
-        <w:t>time_irq</w:t>
-      </w:r>
-      <w:proofErr w:type="spellEnd"/>
-      <w:r>
-        <w:t xml:space="preserve"> 200 </w:t>
-      </w:r>
-      <w:proofErr w:type="spellStart"/>
-      <w:r>
-        <w:t>ms.</w:t>
-      </w:r>
-      <w:proofErr w:type="spellEnd"/>
+        <w:t>); the default value for the tstamps_irq is 256 (circular buffer full) and for the time_irq 200 ms.</w:t>
+      </w:r>
     </w:p>
     <w:p>
       <w:pPr>
@@ -20369,16 +19788,11 @@
         <w:t xml:space="preserve"> inputs </w:t>
       </w:r>
       <w:r>
-        <w:t xml:space="preserve">and the desired termination resistors though the dedicated TDC </w:t>
-      </w:r>
-      <w:proofErr w:type="gramStart"/>
-      <w:r>
-        <w:t xml:space="preserve">core </w:t>
+        <w:t xml:space="preserve">and the desired termination resistors though the dedicated TDC core </w:t>
       </w:r>
       <w:r>
         <w:t>local register</w:t>
       </w:r>
-      <w:proofErr w:type="gramEnd"/>
       <w:r>
         <w:t xml:space="preserve"> (</w:t>
       </w:r>
@@ -20429,6 +19843,55 @@
         <w:jc w:val="both"/>
       </w:pPr>
       <w:r>
+        <w:t xml:space="preserve">Optionally, enable White Rabbit through the White Rabbit control register bit 0; wait until the synchronization is established by checking the White Rabbit status register bit 4 (see </w:t>
+      </w:r>
+      <w:r>
+        <w:fldChar w:fldCharType="begin"/>
+      </w:r>
+      <w:r>
+        <w:instrText xml:space="preserve"> REF _Ref372130871 \h </w:instrText>
+      </w:r>
+      <w:r>
+        <w:fldChar w:fldCharType="separate"/>
+      </w:r>
+      <w:r>
+        <w:t xml:space="preserve">Table </w:t>
+      </w:r>
+      <w:r>
+        <w:rPr>
+          <w:noProof/>
+        </w:rPr>
+        <w:t>9</w:t>
+      </w:r>
+      <w:r>
+        <w:fldChar w:fldCharType="end"/>
+      </w:r>
+      <w:r>
+        <w:t>).</w:t>
+      </w:r>
+    </w:p>
+    <w:p>
+      <w:pPr>
+        <w:pStyle w:val="ListParagraph"/>
+        <w:spacing w:after="100"/>
+        <w:jc w:val="both"/>
+        <w:rPr>
+          <w:sz w:val="10"/>
+          <w:szCs w:val="10"/>
+        </w:rPr>
+      </w:pPr>
+    </w:p>
+    <w:p>
+      <w:pPr>
+        <w:pStyle w:val="ListParagraph"/>
+        <w:numPr>
+          <w:ilvl w:val="0"/>
+          <w:numId w:val="14"/>
+        </w:numPr>
+        <w:spacing w:after="100"/>
+        <w:jc w:val="both"/>
+      </w:pPr>
+      <w:r>
         <w:rPr>
           <w:b/>
         </w:rPr>
@@ -20470,14 +19933,12 @@
       <w:r>
         <w:t xml:space="preserve">). This generates the </w:t>
       </w:r>
-      <w:proofErr w:type="spellStart"/>
       <w:r>
         <w:rPr>
           <w:b/>
         </w:rPr>
         <w:t>TStart</w:t>
       </w:r>
-      <w:proofErr w:type="spellEnd"/>
       <w:r>
         <w:t xml:space="preserve"> signal for the ACAM chip, and from that moment on, every pulse arriving to the ACAM inputs will generate a timestamp that will be immediately fetched by the TDC core and stored in the circular buffer memory.</w:t>
       </w:r>
@@ -20697,7 +20158,6 @@
           <w:bCs/>
         </w:rPr>
       </w:pPr>
-      <w:proofErr w:type="gramStart"/>
       <w:r>
         <w:t xml:space="preserve">Note that in the responsibilities of the driver is to discard pulses </w:t>
       </w:r>
@@ -20720,14 +20180,7 @@
         <w:rPr>
           <w:bCs/>
         </w:rPr>
-        <w:t>.</w:t>
-      </w:r>
-      <w:proofErr w:type="gramEnd"/>
-      <w:r>
-        <w:rPr>
-          <w:bCs/>
-        </w:rPr>
-        <w:t xml:space="preserve"> Every rising edge timestamp of a channel should be subtracted by the following</w:t>
+        <w:t>. Every rising edge timestamp of a channel should be subtracted by the following</w:t>
       </w:r>
       <w:r>
         <w:rPr>
@@ -20821,7 +20274,7 @@
     </w:p>
     <w:sectPr>
       <w:pgSz w:w="12240" w:h="15840"/>
-      <w:pgMar w:top="1260" w:right="1440" w:bottom="630" w:left="1440" w:header="720" w:footer="720" w:gutter="0"/>
+      <w:pgMar w:top="1260" w:right="1440" w:bottom="90" w:left="1440" w:header="720" w:footer="720" w:gutter="0"/>
       <w:cols w:space="720"/>
       <w:docGrid w:linePitch="360"/>
     </w:sectPr>
@@ -24161,7 +23614,7 @@
 </file>
 
 <file path=customXml/itemProps1.xml><?xml version="1.0" encoding="utf-8"?>
-<ds:datastoreItem xmlns:ds="http://schemas.openxmlformats.org/officeDocument/2006/customXml" ds:itemID="{D0290ECA-52C9-4BD6-AA1E-7626BD845471}">
+<ds:datastoreItem xmlns:ds="http://schemas.openxmlformats.org/officeDocument/2006/customXml" ds:itemID="{F65CC25B-17E3-472C-8E04-84E453791FF5}">
   <ds:schemaRefs>
     <ds:schemaRef ds:uri="http://schemas.openxmlformats.org/officeDocument/2006/bibliography"/>
   </ds:schemaRefs>

</xml_diff>

<commit_message>
- hdl: corrected misalignment between wrabbit_tai_p and arrival of a new wrabbit_tai second
git-svn-id: http://svn.ohwr.org/fmc-tdc@185 85dfdc96-de2c-444c-878d-45b388be74a9
</commit_message>
<xml_diff>
--- a/doc/SPEC_FMC_TDC_manual.docx
+++ b/doc/SPEC_FMC_TDC_manual.docx
@@ -172,7 +172,29 @@
           <w:sz w:val="40"/>
           <w:szCs w:val="40"/>
         </w:rPr>
-        <w:t>January 2014</w:t>
+        <w:t>Ju</w:t>
+      </w:r>
+      <w:r>
+        <w:rPr>
+          <w:rFonts w:asciiTheme="majorHAnsi" w:eastAsiaTheme="majorEastAsia" w:hAnsiTheme="majorHAnsi" w:cstheme="majorBidi"/>
+          <w:color w:val="17365D" w:themeColor="text2" w:themeShade="BF"/>
+          <w:spacing w:val="5"/>
+          <w:kern w:val="28"/>
+          <w:sz w:val="40"/>
+          <w:szCs w:val="40"/>
+        </w:rPr>
+        <w:t>ne 2</w:t>
+      </w:r>
+      <w:r>
+        <w:rPr>
+          <w:rFonts w:asciiTheme="majorHAnsi" w:eastAsiaTheme="majorEastAsia" w:hAnsiTheme="majorHAnsi" w:cstheme="majorBidi"/>
+          <w:color w:val="17365D" w:themeColor="text2" w:themeShade="BF"/>
+          <w:spacing w:val="5"/>
+          <w:kern w:val="28"/>
+          <w:sz w:val="40"/>
+          <w:szCs w:val="40"/>
+        </w:rPr>
+        <w:t>014</w:t>
       </w:r>
     </w:p>
     <w:p>
@@ -1952,7 +1974,15 @@
         <w:fldChar w:fldCharType="end"/>
       </w:r>
       <w:r>
-        <w:t xml:space="preserve"> lists the base addressing of the different components.</w:t>
+        <w:t xml:space="preserve"> lists the base </w:t>
+      </w:r>
+      <w:proofErr w:type="gramStart"/>
+      <w:r>
+        <w:t>addressing</w:t>
+      </w:r>
+      <w:proofErr w:type="gramEnd"/>
+      <w:r>
+        <w:t xml:space="preserve"> of the different components.</w:t>
       </w:r>
     </w:p>
     <w:tbl>
@@ -19615,9 +19645,6 @@
       </w:r>
     </w:p>
     <w:p>
-      <w:pPr>
-        <w:jc w:val="both"/>
-      </w:pPr>
       <w:r>
         <w:t xml:space="preserve">The timestamps that are retrieved from the ACAM and are formatted in </w:t>
       </w:r>
@@ -19984,19 +20011,23 @@
       </w:r>
     </w:p>
     <w:p>
+      <w:pPr>
+        <w:jc w:val="both"/>
+      </w:pPr>
       <w:r>
         <w:t xml:space="preserve">There are 6 orange LEDs on the front panel of the TDC </w:t>
       </w:r>
-      <w:proofErr w:type="spellStart"/>
-      <w:r>
-        <w:t>voard</w:t>
-      </w:r>
-      <w:proofErr w:type="spellEnd"/>
-      <w:r>
-        <w:t>.</w:t>
+      <w:r>
+        <w:t>b</w:t>
+      </w:r>
+      <w:r>
+        <w:t>oard.</w:t>
       </w:r>
     </w:p>
     <w:p>
+      <w:pPr>
+        <w:jc w:val="both"/>
+      </w:pPr>
       <w:r>
         <w:t xml:space="preserve">LED STA blinks upon a </w:t>
       </w:r>
@@ -20014,6 +20045,9 @@
       </w:r>
     </w:p>
     <w:p>
+      <w:pPr>
+        <w:jc w:val="both"/>
+      </w:pPr>
       <w:proofErr w:type="gramStart"/>
       <w:r>
         <w:t>LED#1 blinks upon the writing in the “circular buffer” of a timestamp referred to channel 1.</w:t>
@@ -20024,6 +20058,9 @@
       </w:r>
     </w:p>
     <w:p>
+      <w:pPr>
+        <w:jc w:val="both"/>
+      </w:pPr>
       <w:r>
         <w:t>LED#2</w:t>
       </w:r>
@@ -26175,7 +26212,7 @@
 </file>
 
 <file path=customXml/itemProps1.xml><?xml version="1.0" encoding="utf-8"?>
-<ds:datastoreItem xmlns:ds="http://schemas.openxmlformats.org/officeDocument/2006/customXml" ds:itemID="{415A02B0-3770-4D68-8FA6-2988AD0D745D}">
+<ds:datastoreItem xmlns:ds="http://schemas.openxmlformats.org/officeDocument/2006/customXml" ds:itemID="{10AE89BD-7E93-4E05-9D30-F832DB2255FF}">
   <ds:schemaRefs>
     <ds:schemaRef ds:uri="http://schemas.openxmlformats.org/officeDocument/2006/bibliography"/>
   </ds:schemaRefs>

</xml_diff>